<commit_message>
Make complier completed. Add some 3rd party library into the repository.
</commit_message>
<xml_diff>
--- a/工程说明文档.docx
+++ b/工程说明文档.docx
@@ -1,11 +1,10 @@
 
 <file path=word/document.xml><?xml version="1.0" encoding="utf-8"?>
-<w:document xmlns:wpc="http://schemas.microsoft.com/office/word/2010/wordprocessingCanvas" xmlns:mc="http://schemas.openxmlformats.org/markup-compatibility/2006" xmlns:o="urn:schemas-microsoft-com:office:office" xmlns:r="http://schemas.openxmlformats.org/officeDocument/2006/relationships" xmlns:m="http://schemas.openxmlformats.org/officeDocument/2006/math" xmlns:v="urn:schemas-microsoft-com:vml" xmlns:wp14="http://schemas.microsoft.com/office/word/2010/wordprocessingDrawing" xmlns:wp="http://schemas.openxmlformats.org/drawingml/2006/wordprocessingDrawing" xmlns:w10="urn:schemas-microsoft-com:office:word" xmlns:w="http://schemas.openxmlformats.org/wordprocessingml/2006/main" xmlns:w14="http://schemas.microsoft.com/office/word/2010/wordml" xmlns:wpg="http://schemas.microsoft.com/office/word/2010/wordprocessingGroup" xmlns:wpi="http://schemas.microsoft.com/office/word/2010/wordprocessingInk" xmlns:wne="http://schemas.microsoft.com/office/word/2006/wordml" xmlns:wps="http://schemas.microsoft.com/office/word/2010/wordprocessingShape" mc:Ignorable="w14 wp14">
+<w:document xmlns:wpc="http://schemas.microsoft.com/office/word/2010/wordprocessingCanvas" xmlns:mc="http://schemas.openxmlformats.org/markup-compatibility/2006" xmlns:o="urn:schemas-microsoft-com:office:office" xmlns:r="http://schemas.openxmlformats.org/officeDocument/2006/relationships" xmlns:m="http://schemas.openxmlformats.org/officeDocument/2006/math" xmlns:v="urn:schemas-microsoft-com:vml" xmlns:wp14="http://schemas.microsoft.com/office/word/2010/wordprocessingDrawing" xmlns:wp="http://schemas.openxmlformats.org/drawingml/2006/wordprocessingDrawing" xmlns:w10="urn:schemas-microsoft-com:office:word" xmlns:w="http://schemas.openxmlformats.org/wordprocessingml/2006/main" xmlns:w14="http://schemas.microsoft.com/office/word/2010/wordml" xmlns:w15="http://schemas.microsoft.com/office/word/2012/wordml" xmlns:wpg="http://schemas.microsoft.com/office/word/2010/wordprocessingGroup" xmlns:wpi="http://schemas.microsoft.com/office/word/2010/wordprocessingInk" xmlns:wne="http://schemas.microsoft.com/office/word/2006/wordml" xmlns:wps="http://schemas.microsoft.com/office/word/2010/wordprocessingShape" mc:Ignorable="w14 w15 wp14">
   <w:body>
     <w:p>
       <w:pPr>
         <w:rPr>
-          <w:rFonts w:hint="eastAsia"/>
           <w:sz w:val="16"/>
         </w:rPr>
       </w:pPr>
@@ -58,7 +57,6 @@
         </w:rPr>
         <w:t xml:space="preserve"> </w:t>
       </w:r>
-      <w:proofErr w:type="gramStart"/>
       <w:r>
         <w:rPr>
           <w:rFonts w:hint="eastAsia"/>
@@ -66,18 +64,16 @@
         </w:rPr>
         <w:t>韩红雷</w:t>
       </w:r>
-      <w:proofErr w:type="gramEnd"/>
-    </w:p>
-    <w:p>
-      <w:pPr>
-        <w:pStyle w:val="a6"/>
+    </w:p>
+    <w:p>
+      <w:pPr>
+        <w:pStyle w:val="ListParagraph"/>
         <w:numPr>
           <w:ilvl w:val="0"/>
           <w:numId w:val="2"/>
         </w:numPr>
         <w:ind w:firstLineChars="0"/>
         <w:rPr>
-          <w:rFonts w:hint="eastAsia"/>
           <w:sz w:val="16"/>
         </w:rPr>
       </w:pPr>
@@ -116,34 +112,24 @@
             <v:path o:extrusionok="f" gradientshapeok="t" o:connecttype="rect"/>
             <o:lock v:ext="edit" aspectratio="t"/>
           </v:shapetype>
-          <v:shape id="_x0000_i1025" type="#_x0000_t75" style="width:415.2pt;height:60.8pt" o:ole="">
-            <v:imagedata r:id="rId8" o:title=""/>
+          <v:shape id="_x0000_i1025" type="#_x0000_t75" style="width:415.15pt;height:60.75pt" o:ole="">
+            <v:imagedata r:id="rId7" o:title=""/>
           </v:shape>
-          <o:OLEObject Type="Embed" ProgID="Visio.Drawing.11" ShapeID="_x0000_i1025" DrawAspect="Content" ObjectID="_1407142462" r:id="rId9"/>
+          <o:OLEObject Type="Embed" ProgID="Visio.Drawing.11" ShapeID="_x0000_i1025" DrawAspect="Content" ObjectID="_1542215564" r:id="rId8"/>
         </w:object>
       </w:r>
-      <w:bookmarkStart w:id="0" w:name="_GoBack"/>
-      <w:bookmarkEnd w:id="0"/>
-    </w:p>
-    <w:p>
-      <w:pPr>
-        <w:pStyle w:val="a6"/>
+    </w:p>
+    <w:p>
+      <w:pPr>
+        <w:pStyle w:val="ListParagraph"/>
         <w:numPr>
           <w:ilvl w:val="0"/>
           <w:numId w:val="2"/>
         </w:numPr>
         <w:ind w:firstLineChars="0"/>
-        <w:rPr>
-          <w:rFonts w:hint="eastAsia"/>
-        </w:rPr>
-      </w:pPr>
-    </w:p>
-    <w:p>
-      <w:pPr>
-        <w:rPr>
-          <w:rFonts w:hint="eastAsia"/>
-        </w:rPr>
-      </w:pPr>
+      </w:pPr>
+    </w:p>
+    <w:p>
       <w:r>
         <w:rPr>
           <w:noProof/>
@@ -164,7 +150,7 @@
                     <pic:cNvPicPr/>
                   </pic:nvPicPr>
                   <pic:blipFill>
-                    <a:blip r:embed="rId10"/>
+                    <a:blip r:embed="rId9"/>
                     <a:stretch>
                       <a:fillRect/>
                     </a:stretch>
@@ -186,24 +172,11 @@
       </w:r>
     </w:p>
     <w:p>
-      <w:pPr>
-        <w:rPr>
-          <w:rFonts w:hint="eastAsia"/>
-        </w:rPr>
-      </w:pPr>
-      <w:proofErr w:type="spellStart"/>
-      <w:r>
-        <w:rPr>
-          <w:rFonts w:hint="eastAsia"/>
-        </w:rPr>
-        <w:t>libgfx</w:t>
-      </w:r>
-      <w:proofErr w:type="spellEnd"/>
-      <w:r>
-        <w:rPr>
-          <w:rFonts w:hint="eastAsia"/>
-        </w:rPr>
-        <w:t>:</w:t>
+      <w:r>
+        <w:rPr>
+          <w:rFonts w:hint="eastAsia"/>
+        </w:rPr>
+        <w:t>libgfx:</w:t>
       </w:r>
       <w:r>
         <w:rPr>
@@ -211,14 +184,12 @@
         </w:rPr>
         <w:t>辅助库，只被</w:t>
       </w:r>
-      <w:proofErr w:type="spellStart"/>
       <w:r>
         <w:rPr>
           <w:rFonts w:hint="eastAsia"/>
         </w:rPr>
         <w:t>MixKit</w:t>
       </w:r>
-      <w:proofErr w:type="spellEnd"/>
       <w:r>
         <w:rPr>
           <w:rFonts w:hint="eastAsia"/>
@@ -227,19 +198,12 @@
       </w:r>
     </w:p>
     <w:p>
-      <w:pPr>
-        <w:rPr>
-          <w:rFonts w:hint="eastAsia"/>
-        </w:rPr>
-      </w:pPr>
-      <w:proofErr w:type="spellStart"/>
       <w:r>
         <w:rPr>
           <w:rFonts w:hint="eastAsia"/>
         </w:rPr>
         <w:t>MeshSimp</w:t>
       </w:r>
-      <w:proofErr w:type="spellEnd"/>
       <w:r>
         <w:rPr>
           <w:rFonts w:hint="eastAsia"/>
@@ -260,19 +224,12 @@
       </w:r>
     </w:p>
     <w:p>
-      <w:pPr>
-        <w:rPr>
-          <w:rFonts w:hint="eastAsia"/>
-        </w:rPr>
-      </w:pPr>
-      <w:proofErr w:type="spellStart"/>
       <w:r>
         <w:rPr>
           <w:rFonts w:hint="eastAsia"/>
         </w:rPr>
         <w:t>MixKit</w:t>
       </w:r>
-      <w:proofErr w:type="spellEnd"/>
       <w:r>
         <w:rPr>
           <w:rFonts w:hint="eastAsia"/>
@@ -291,14 +248,12 @@
         </w:rPr>
         <w:t>提供的</w:t>
       </w:r>
-      <w:proofErr w:type="spellStart"/>
       <w:r>
         <w:rPr>
           <w:rFonts w:hint="eastAsia"/>
         </w:rPr>
         <w:t>QSlim</w:t>
       </w:r>
-      <w:proofErr w:type="spellEnd"/>
       <w:r>
         <w:rPr>
           <w:rFonts w:hint="eastAsia"/>
@@ -314,14 +269,13 @@
     </w:p>
     <w:p>
       <w:pPr>
-        <w:pStyle w:val="a6"/>
+        <w:pStyle w:val="ListParagraph"/>
         <w:numPr>
           <w:ilvl w:val="0"/>
           <w:numId w:val="2"/>
         </w:numPr>
         <w:ind w:firstLineChars="0"/>
         <w:rPr>
-          <w:rFonts w:hint="eastAsia"/>
           <w:sz w:val="15"/>
         </w:rPr>
       </w:pPr>
@@ -330,7 +284,6 @@
       <w:pPr>
         <w:spacing w:line="120" w:lineRule="auto"/>
         <w:rPr>
-          <w:rFonts w:hint="eastAsia"/>
           <w:sz w:val="16"/>
         </w:rPr>
       </w:pPr>
@@ -363,7 +316,7 @@
                     <pic:cNvPicPr/>
                   </pic:nvPicPr>
                   <pic:blipFill>
-                    <a:blip r:embed="rId11">
+                    <a:blip r:embed="rId10">
                       <a:extLst>
                         <a:ext uri="{28A0092B-C50C-407E-A947-70E740481C1C}">
                           <a14:useLocalDpi xmlns:a14="http://schemas.microsoft.com/office/drawing/2010/main" val="0"/>
@@ -395,7 +348,6 @@
           </wp:anchor>
         </w:drawing>
       </w:r>
-      <w:proofErr w:type="spellStart"/>
       <w:r>
         <w:rPr>
           <w:rFonts w:hint="eastAsia"/>
@@ -403,7 +355,6 @@
         </w:rPr>
         <w:t>MeshSimp</w:t>
       </w:r>
-      <w:proofErr w:type="spellEnd"/>
       <w:r>
         <w:rPr>
           <w:rFonts w:hint="eastAsia"/>
@@ -416,7 +367,6 @@
       <w:pPr>
         <w:spacing w:line="120" w:lineRule="auto"/>
         <w:rPr>
-          <w:rFonts w:hint="eastAsia"/>
           <w:sz w:val="16"/>
         </w:rPr>
       </w:pPr>
@@ -439,7 +389,6 @@
       <w:pPr>
         <w:spacing w:line="120" w:lineRule="auto"/>
         <w:rPr>
-          <w:rFonts w:hint="eastAsia"/>
           <w:sz w:val="16"/>
         </w:rPr>
       </w:pPr>
@@ -455,7 +404,6 @@
       <w:pPr>
         <w:spacing w:line="120" w:lineRule="auto"/>
         <w:rPr>
-          <w:rFonts w:hint="eastAsia"/>
           <w:sz w:val="16"/>
         </w:rPr>
       </w:pPr>
@@ -471,7 +419,6 @@
       <w:pPr>
         <w:spacing w:line="120" w:lineRule="auto"/>
         <w:rPr>
-          <w:rFonts w:hint="eastAsia"/>
           <w:sz w:val="16"/>
         </w:rPr>
       </w:pPr>
@@ -487,7 +434,6 @@
       <w:pPr>
         <w:spacing w:line="120" w:lineRule="auto"/>
         <w:rPr>
-          <w:rFonts w:hint="eastAsia"/>
           <w:sz w:val="16"/>
         </w:rPr>
       </w:pPr>
@@ -524,7 +470,6 @@
       <w:pPr>
         <w:spacing w:line="120" w:lineRule="auto"/>
         <w:rPr>
-          <w:rFonts w:hint="eastAsia"/>
           <w:sz w:val="16"/>
         </w:rPr>
       </w:pPr>
@@ -561,7 +506,6 @@
       <w:pPr>
         <w:spacing w:line="120" w:lineRule="auto"/>
         <w:rPr>
-          <w:rFonts w:hint="eastAsia"/>
           <w:sz w:val="16"/>
         </w:rPr>
       </w:pPr>
@@ -584,7 +528,6 @@
       <w:pPr>
         <w:spacing w:line="120" w:lineRule="auto"/>
         <w:rPr>
-          <w:rFonts w:hint="eastAsia"/>
           <w:sz w:val="16"/>
         </w:rPr>
       </w:pPr>
@@ -621,7 +564,6 @@
       <w:pPr>
         <w:spacing w:line="120" w:lineRule="auto"/>
         <w:rPr>
-          <w:rFonts w:hint="eastAsia"/>
           <w:sz w:val="16"/>
         </w:rPr>
       </w:pPr>
@@ -637,7 +579,6 @@
       <w:pPr>
         <w:spacing w:line="120" w:lineRule="auto"/>
         <w:rPr>
-          <w:rFonts w:hint="eastAsia"/>
           <w:sz w:val="16"/>
         </w:rPr>
       </w:pPr>
@@ -651,24 +592,18 @@
     </w:p>
     <w:p>
       <w:pPr>
-        <w:pStyle w:val="a6"/>
+        <w:pStyle w:val="ListParagraph"/>
         <w:numPr>
           <w:ilvl w:val="0"/>
           <w:numId w:val="2"/>
         </w:numPr>
         <w:ind w:firstLineChars="0"/>
         <w:rPr>
-          <w:rFonts w:hint="eastAsia"/>
-          <w:sz w:val="16"/>
-        </w:rPr>
-      </w:pPr>
-    </w:p>
-    <w:p>
-      <w:pPr>
-        <w:rPr>
-          <w:rFonts w:hint="eastAsia"/>
-        </w:rPr>
-      </w:pPr>
+          <w:sz w:val="16"/>
+        </w:rPr>
+      </w:pPr>
+    </w:p>
+    <w:p>
       <w:r>
         <w:rPr>
           <w:noProof/>
@@ -698,7 +633,7 @@
                     <pic:cNvPicPr/>
                   </pic:nvPicPr>
                   <pic:blipFill rotWithShape="1">
-                    <a:blip r:embed="rId12">
+                    <a:blip r:embed="rId11">
                       <a:extLst>
                         <a:ext uri="{28A0092B-C50C-407E-A947-70E740481C1C}">
                           <a14:useLocalDpi xmlns:a14="http://schemas.microsoft.com/office/drawing/2010/main" val="0"/>
@@ -741,7 +676,6 @@
     <w:p>
       <w:pPr>
         <w:rPr>
-          <w:rFonts w:hint="eastAsia"/>
           <w:sz w:val="16"/>
         </w:rPr>
       </w:pPr>
@@ -756,7 +690,6 @@
     <w:p>
       <w:pPr>
         <w:rPr>
-          <w:rFonts w:hint="eastAsia"/>
           <w:sz w:val="16"/>
         </w:rPr>
       </w:pPr>
@@ -771,7 +704,6 @@
     <w:p>
       <w:pPr>
         <w:rPr>
-          <w:rFonts w:hint="eastAsia"/>
           <w:sz w:val="16"/>
         </w:rPr>
       </w:pPr>
@@ -807,7 +739,6 @@
     <w:p>
       <w:pPr>
         <w:rPr>
-          <w:rFonts w:hint="eastAsia"/>
           <w:sz w:val="16"/>
         </w:rPr>
       </w:pPr>
@@ -843,7 +774,6 @@
     <w:p>
       <w:pPr>
         <w:rPr>
-          <w:rFonts w:hint="eastAsia"/>
           <w:sz w:val="16"/>
         </w:rPr>
       </w:pPr>
@@ -858,62 +788,34 @@
     <w:p>
       <w:pPr>
         <w:rPr>
-          <w:rFonts w:hint="eastAsia"/>
-          <w:sz w:val="16"/>
-        </w:rPr>
-      </w:pPr>
-      <w:r>
-        <w:rPr>
-          <w:rFonts w:hint="eastAsia"/>
-          <w:sz w:val="16"/>
-        </w:rPr>
-        <w:t>文件显示具体操作，渲染、</w:t>
-      </w:r>
-      <w:proofErr w:type="gramStart"/>
-      <w:r>
-        <w:rPr>
-          <w:rFonts w:hint="eastAsia"/>
-          <w:sz w:val="16"/>
-        </w:rPr>
-        <w:t>交互等</w:t>
-      </w:r>
-      <w:proofErr w:type="gramEnd"/>
-      <w:r>
-        <w:rPr>
-          <w:rFonts w:hint="eastAsia"/>
-          <w:sz w:val="16"/>
-        </w:rPr>
-        <w:t>操作在这个文件中完成，关注</w:t>
-      </w:r>
-    </w:p>
-    <w:p>
-      <w:pPr>
-        <w:rPr>
-          <w:rFonts w:hint="eastAsia"/>
-          <w:sz w:val="16"/>
-        </w:rPr>
-      </w:pPr>
-      <w:proofErr w:type="gramStart"/>
-      <w:r>
-        <w:rPr>
-          <w:rFonts w:hint="eastAsia"/>
-          <w:sz w:val="16"/>
-        </w:rPr>
-        <w:t>散乱点</w:t>
-      </w:r>
-      <w:proofErr w:type="gramEnd"/>
-      <w:r>
-        <w:rPr>
-          <w:rFonts w:hint="eastAsia"/>
-          <w:sz w:val="16"/>
-        </w:rPr>
-        <w:t>的最小包围球（不用管）</w:t>
-      </w:r>
-    </w:p>
-    <w:p>
-      <w:pPr>
-        <w:rPr>
-          <w:rFonts w:hint="eastAsia"/>
+          <w:sz w:val="16"/>
+        </w:rPr>
+      </w:pPr>
+      <w:r>
+        <w:rPr>
+          <w:rFonts w:hint="eastAsia"/>
+          <w:sz w:val="16"/>
+        </w:rPr>
+        <w:t>文件显示具体操作，渲染、交互等操作在这个文件中完成，关注</w:t>
+      </w:r>
+    </w:p>
+    <w:p>
+      <w:pPr>
+        <w:rPr>
+          <w:sz w:val="16"/>
+        </w:rPr>
+      </w:pPr>
+      <w:r>
+        <w:rPr>
+          <w:rFonts w:hint="eastAsia"/>
+          <w:sz w:val="16"/>
+        </w:rPr>
+        <w:t>散乱点的最小包围球（不用管）</w:t>
+      </w:r>
+    </w:p>
+    <w:p>
+      <w:pPr>
+        <w:rPr>
           <w:sz w:val="16"/>
         </w:rPr>
       </w:pPr>
@@ -928,7 +830,6 @@
     <w:p>
       <w:pPr>
         <w:rPr>
-          <w:rFonts w:hint="eastAsia"/>
           <w:sz w:val="16"/>
         </w:rPr>
       </w:pPr>
@@ -943,11 +844,9 @@
     <w:p>
       <w:pPr>
         <w:rPr>
-          <w:rFonts w:hint="eastAsia"/>
-          <w:sz w:val="16"/>
-        </w:rPr>
-      </w:pPr>
-      <w:proofErr w:type="spellStart"/>
+          <w:sz w:val="16"/>
+        </w:rPr>
+      </w:pPr>
       <w:r>
         <w:rPr>
           <w:rFonts w:hint="eastAsia"/>
@@ -955,7 +854,6 @@
         </w:rPr>
         <w:t>MeshSimpDoc</w:t>
       </w:r>
-      <w:proofErr w:type="spellEnd"/>
       <w:r>
         <w:rPr>
           <w:rFonts w:hint="eastAsia"/>
@@ -967,7 +865,6 @@
     <w:p>
       <w:pPr>
         <w:rPr>
-          <w:rFonts w:hint="eastAsia"/>
           <w:sz w:val="16"/>
         </w:rPr>
       </w:pPr>
@@ -982,7 +879,6 @@
     <w:p>
       <w:pPr>
         <w:rPr>
-          <w:rFonts w:hint="eastAsia"/>
           <w:sz w:val="16"/>
         </w:rPr>
       </w:pPr>
@@ -997,7 +893,6 @@
     <w:p>
       <w:pPr>
         <w:rPr>
-          <w:rFonts w:hint="eastAsia"/>
           <w:sz w:val="16"/>
         </w:rPr>
       </w:pPr>
@@ -1033,22 +928,20 @@
     </w:p>
     <w:p>
       <w:pPr>
-        <w:pStyle w:val="a6"/>
+        <w:pStyle w:val="ListParagraph"/>
         <w:numPr>
           <w:ilvl w:val="0"/>
           <w:numId w:val="2"/>
         </w:numPr>
         <w:ind w:firstLineChars="0"/>
         <w:rPr>
-          <w:rFonts w:hint="eastAsia"/>
-          <w:sz w:val="16"/>
-        </w:rPr>
-      </w:pPr>
-    </w:p>
-    <w:p>
-      <w:pPr>
-        <w:rPr>
-          <w:rFonts w:hint="eastAsia"/>
+          <w:sz w:val="16"/>
+        </w:rPr>
+      </w:pPr>
+    </w:p>
+    <w:p>
+      <w:pPr>
+        <w:rPr>
           <w:sz w:val="16"/>
         </w:rPr>
       </w:pPr>
@@ -1080,7 +973,7 @@
                     <pic:cNvPicPr/>
                   </pic:nvPicPr>
                   <pic:blipFill>
-                    <a:blip r:embed="rId13">
+                    <a:blip r:embed="rId12">
                       <a:extLst>
                         <a:ext uri="{28A0092B-C50C-407E-A947-70E740481C1C}">
                           <a14:useLocalDpi xmlns:a14="http://schemas.microsoft.com/office/drawing/2010/main" val="0"/>
@@ -1123,7 +1016,6 @@
     <w:p>
       <w:pPr>
         <w:rPr>
-          <w:rFonts w:hint="eastAsia"/>
           <w:sz w:val="16"/>
         </w:rPr>
       </w:pPr>
@@ -1145,7 +1037,6 @@
     <w:p>
       <w:pPr>
         <w:rPr>
-          <w:rFonts w:hint="eastAsia"/>
           <w:sz w:val="16"/>
         </w:rPr>
       </w:pPr>
@@ -1160,31 +1051,20 @@
     <w:p>
       <w:pPr>
         <w:rPr>
-          <w:rFonts w:hint="eastAsia"/>
-          <w:sz w:val="16"/>
-        </w:rPr>
-      </w:pPr>
-      <w:r>
-        <w:rPr>
-          <w:rFonts w:hint="eastAsia"/>
-          <w:sz w:val="16"/>
-        </w:rPr>
-        <w:t>模型类</w:t>
-      </w:r>
-      <w:proofErr w:type="gramStart"/>
-      <w:r>
-        <w:rPr>
-          <w:rFonts w:hint="eastAsia"/>
-          <w:sz w:val="16"/>
-        </w:rPr>
-        <w:t>的基类头文件</w:t>
-      </w:r>
-      <w:proofErr w:type="gramEnd"/>
-    </w:p>
-    <w:p>
-      <w:pPr>
-        <w:rPr>
-          <w:rFonts w:hint="eastAsia"/>
+          <w:sz w:val="16"/>
+        </w:rPr>
+      </w:pPr>
+      <w:r>
+        <w:rPr>
+          <w:rFonts w:hint="eastAsia"/>
+          <w:sz w:val="16"/>
+        </w:rPr>
+        <w:t>模型类的基类头文件</w:t>
+      </w:r>
+    </w:p>
+    <w:p>
+      <w:pPr>
+        <w:rPr>
           <w:sz w:val="16"/>
         </w:rPr>
       </w:pPr>
@@ -1199,7 +1079,6 @@
     <w:p>
       <w:pPr>
         <w:rPr>
-          <w:rFonts w:hint="eastAsia"/>
           <w:sz w:val="16"/>
         </w:rPr>
       </w:pPr>
@@ -1214,7 +1093,6 @@
     <w:p>
       <w:pPr>
         <w:rPr>
-          <w:rFonts w:hint="eastAsia"/>
           <w:sz w:val="16"/>
         </w:rPr>
       </w:pPr>
@@ -1229,7 +1107,6 @@
     <w:p>
       <w:pPr>
         <w:rPr>
-          <w:rFonts w:hint="eastAsia"/>
           <w:sz w:val="16"/>
         </w:rPr>
       </w:pPr>
@@ -1258,7 +1135,6 @@
     <w:p>
       <w:pPr>
         <w:rPr>
-          <w:rFonts w:hint="eastAsia"/>
           <w:sz w:val="16"/>
         </w:rPr>
       </w:pPr>
@@ -1287,11 +1163,9 @@
     <w:p>
       <w:pPr>
         <w:rPr>
-          <w:rFonts w:hint="eastAsia"/>
-          <w:sz w:val="16"/>
-        </w:rPr>
-      </w:pPr>
-      <w:proofErr w:type="spellStart"/>
+          <w:sz w:val="16"/>
+        </w:rPr>
+      </w:pPr>
       <w:r>
         <w:rPr>
           <w:rFonts w:hint="eastAsia"/>
@@ -1299,7 +1173,6 @@
         </w:rPr>
         <w:t>QSlim</w:t>
       </w:r>
-      <w:proofErr w:type="spellEnd"/>
       <w:r>
         <w:rPr>
           <w:rFonts w:hint="eastAsia"/>
@@ -1325,11 +1198,9 @@
     <w:p>
       <w:pPr>
         <w:rPr>
-          <w:rFonts w:hint="eastAsia"/>
-          <w:sz w:val="16"/>
-        </w:rPr>
-      </w:pPr>
-      <w:proofErr w:type="spellStart"/>
+          <w:sz w:val="16"/>
+        </w:rPr>
+      </w:pPr>
       <w:r>
         <w:rPr>
           <w:rFonts w:hint="eastAsia"/>
@@ -1337,7 +1208,6 @@
         </w:rPr>
         <w:t>QSlim</w:t>
       </w:r>
-      <w:proofErr w:type="spellEnd"/>
       <w:r>
         <w:rPr>
           <w:rFonts w:hint="eastAsia"/>
@@ -1357,20 +1227,61 @@
           <w:rFonts w:hint="eastAsia"/>
           <w:sz w:val="16"/>
         </w:rPr>
+        <w:t>矩阵操作头文件</w:t>
+      </w:r>
+    </w:p>
+    <w:p>
+      <w:pPr>
+        <w:rPr>
+          <w:sz w:val="16"/>
+        </w:rPr>
+      </w:pPr>
+      <w:r>
+        <w:rPr>
+          <w:rFonts w:hint="eastAsia"/>
+          <w:sz w:val="16"/>
+        </w:rPr>
+        <w:t>3D</w:t>
+      </w:r>
+      <w:r>
+        <w:rPr>
+          <w:rFonts w:hint="eastAsia"/>
+          <w:sz w:val="16"/>
+        </w:rPr>
+        <w:t>形式的</w:t>
+      </w:r>
+      <w:r>
+        <w:rPr>
+          <w:rFonts w:hint="eastAsia"/>
+          <w:sz w:val="16"/>
+        </w:rPr>
+        <w:t>QSlim</w:t>
+      </w:r>
+      <w:r>
+        <w:rPr>
+          <w:rFonts w:hint="eastAsia"/>
+          <w:sz w:val="16"/>
+        </w:rPr>
+        <w:t>算法中的</w:t>
+      </w:r>
+      <w:r>
+        <w:rPr>
+          <w:rFonts w:hint="eastAsia"/>
+          <w:sz w:val="16"/>
+        </w:rPr>
+        <w:t>Q</w:t>
+      </w:r>
+      <w:r>
+        <w:rPr>
+          <w:rFonts w:hint="eastAsia"/>
+          <w:sz w:val="16"/>
+        </w:rPr>
         <w:t>矩阵操作</w:t>
       </w:r>
-      <w:r>
-        <w:rPr>
-          <w:rFonts w:hint="eastAsia"/>
-          <w:sz w:val="16"/>
-        </w:rPr>
-        <w:t>头文件</w:t>
-      </w:r>
-    </w:p>
-    <w:p>
-      <w:pPr>
-        <w:rPr>
-          <w:rFonts w:hint="eastAsia"/>
+    </w:p>
+    <w:p>
+      <w:pPr>
+        <w:rPr>
           <w:sz w:val="16"/>
         </w:rPr>
       </w:pPr>
@@ -1388,7 +1299,6 @@
         </w:rPr>
         <w:t>形式的</w:t>
       </w:r>
-      <w:proofErr w:type="spellStart"/>
       <w:r>
         <w:rPr>
           <w:rFonts w:hint="eastAsia"/>
@@ -1396,7 +1306,6 @@
         </w:rPr>
         <w:t>QSlim</w:t>
       </w:r>
-      <w:proofErr w:type="spellEnd"/>
       <w:r>
         <w:rPr>
           <w:rFonts w:hint="eastAsia"/>
@@ -1416,72 +1325,12 @@
           <w:rFonts w:hint="eastAsia"/>
           <w:sz w:val="16"/>
         </w:rPr>
-        <w:t>矩阵操作</w:t>
-      </w:r>
-    </w:p>
-    <w:p>
-      <w:pPr>
-        <w:rPr>
-          <w:rFonts w:hint="eastAsia"/>
-          <w:sz w:val="16"/>
-        </w:rPr>
-      </w:pPr>
-      <w:r>
-        <w:rPr>
-          <w:rFonts w:hint="eastAsia"/>
-          <w:sz w:val="16"/>
-        </w:rPr>
-        <w:t>3D</w:t>
-      </w:r>
-      <w:r>
-        <w:rPr>
-          <w:rFonts w:hint="eastAsia"/>
-          <w:sz w:val="16"/>
-        </w:rPr>
-        <w:t>形式的</w:t>
-      </w:r>
-      <w:proofErr w:type="spellStart"/>
-      <w:r>
-        <w:rPr>
-          <w:rFonts w:hint="eastAsia"/>
-          <w:sz w:val="16"/>
-        </w:rPr>
-        <w:t>QSlim</w:t>
-      </w:r>
-      <w:proofErr w:type="spellEnd"/>
-      <w:r>
-        <w:rPr>
-          <w:rFonts w:hint="eastAsia"/>
-          <w:sz w:val="16"/>
-        </w:rPr>
-        <w:t>算法中的</w:t>
-      </w:r>
-      <w:r>
-        <w:rPr>
-          <w:rFonts w:hint="eastAsia"/>
-          <w:sz w:val="16"/>
-        </w:rPr>
-        <w:t>Q</w:t>
-      </w:r>
-      <w:r>
-        <w:rPr>
-          <w:rFonts w:hint="eastAsia"/>
-          <w:sz w:val="16"/>
-        </w:rPr>
-        <w:t>矩阵操作</w:t>
-      </w:r>
-      <w:r>
-        <w:rPr>
-          <w:rFonts w:hint="eastAsia"/>
-          <w:sz w:val="16"/>
-        </w:rPr>
-        <w:t>头文件</w:t>
-      </w:r>
-    </w:p>
-    <w:p>
-      <w:pPr>
-        <w:rPr>
-          <w:rFonts w:hint="eastAsia"/>
+        <w:t>矩阵操作头文件</w:t>
+      </w:r>
+    </w:p>
+    <w:p>
+      <w:pPr>
+        <w:rPr>
           <w:sz w:val="16"/>
         </w:rPr>
       </w:pPr>
@@ -1510,7 +1359,6 @@
     <w:p>
       <w:pPr>
         <w:rPr>
-          <w:rFonts w:hint="eastAsia"/>
           <w:sz w:val="16"/>
         </w:rPr>
       </w:pPr>
@@ -1525,7 +1373,6 @@
     <w:p>
       <w:pPr>
         <w:rPr>
-          <w:rFonts w:hint="eastAsia"/>
           <w:sz w:val="16"/>
         </w:rPr>
       </w:pPr>
@@ -1554,7 +1401,6 @@
     <w:p>
       <w:pPr>
         <w:rPr>
-          <w:rFonts w:hint="eastAsia"/>
           <w:sz w:val="16"/>
         </w:rPr>
       </w:pPr>
@@ -1577,20 +1423,12 @@
           <w:rFonts w:hint="eastAsia"/>
           <w:sz w:val="16"/>
         </w:rPr>
-        <w:t>类型模型文件的操作</w:t>
-      </w:r>
-      <w:r>
-        <w:rPr>
-          <w:rFonts w:hint="eastAsia"/>
-          <w:sz w:val="16"/>
-        </w:rPr>
-        <w:t>头文件</w:t>
-      </w:r>
-    </w:p>
-    <w:p>
-      <w:pPr>
-        <w:rPr>
-          <w:rFonts w:hint="eastAsia"/>
+        <w:t>类型模型文件的操作头文件</w:t>
+      </w:r>
+    </w:p>
+    <w:p>
+      <w:pPr>
+        <w:rPr>
           <w:sz w:val="16"/>
         </w:rPr>
       </w:pPr>
@@ -1605,29 +1443,20 @@
     <w:p>
       <w:pPr>
         <w:rPr>
-          <w:rFonts w:hint="eastAsia"/>
-          <w:sz w:val="16"/>
-        </w:rPr>
-      </w:pPr>
-      <w:r>
-        <w:rPr>
-          <w:rFonts w:hint="eastAsia"/>
-          <w:sz w:val="16"/>
-        </w:rPr>
-        <w:t>对载入的模型文件进行操作</w:t>
-      </w:r>
-      <w:r>
-        <w:rPr>
-          <w:rFonts w:hint="eastAsia"/>
-          <w:sz w:val="16"/>
-        </w:rPr>
-        <w:t>头文件</w:t>
-      </w:r>
-    </w:p>
-    <w:p>
-      <w:pPr>
-        <w:rPr>
-          <w:rFonts w:hint="eastAsia"/>
+          <w:sz w:val="16"/>
+        </w:rPr>
+      </w:pPr>
+      <w:r>
+        <w:rPr>
+          <w:rFonts w:hint="eastAsia"/>
+          <w:sz w:val="16"/>
+        </w:rPr>
+        <w:t>对载入的模型文件进行操作头文件</w:t>
+      </w:r>
+    </w:p>
+    <w:p>
+      <w:pPr>
+        <w:rPr>
           <w:sz w:val="16"/>
         </w:rPr>
       </w:pPr>
@@ -1638,7 +1467,6 @@
         </w:rPr>
         <w:t>上面</w:t>
       </w:r>
-      <w:proofErr w:type="spellStart"/>
       <w:r>
         <w:rPr>
           <w:rFonts w:hint="eastAsia"/>
@@ -1646,7 +1474,6 @@
         </w:rPr>
         <w:t>MxQSlim</w:t>
       </w:r>
-      <w:proofErr w:type="spellEnd"/>
       <w:r>
         <w:rPr>
           <w:rFonts w:hint="eastAsia"/>
@@ -1658,7 +1485,6 @@
     <w:p>
       <w:pPr>
         <w:rPr>
-          <w:rFonts w:hint="eastAsia"/>
           <w:sz w:val="16"/>
         </w:rPr>
       </w:pPr>
@@ -1669,7 +1495,6 @@
         </w:rPr>
         <w:t>上面</w:t>
       </w:r>
-      <w:proofErr w:type="spellStart"/>
       <w:r>
         <w:rPr>
           <w:rFonts w:hint="eastAsia"/>
@@ -1677,35 +1502,17 @@
         </w:rPr>
         <w:t>MxQSlim</w:t>
       </w:r>
-      <w:proofErr w:type="spellEnd"/>
-      <w:r>
-        <w:rPr>
-          <w:rFonts w:hint="eastAsia"/>
-          <w:sz w:val="16"/>
-        </w:rPr>
-        <w:t>类</w:t>
-      </w:r>
-      <w:proofErr w:type="gramStart"/>
-      <w:r>
-        <w:rPr>
-          <w:rFonts w:hint="eastAsia"/>
-          <w:sz w:val="16"/>
-        </w:rPr>
-        <w:t>的基类</w:t>
-      </w:r>
-      <w:r>
-        <w:rPr>
-          <w:rFonts w:hint="eastAsia"/>
-          <w:sz w:val="16"/>
-        </w:rPr>
-        <w:t>头文件</w:t>
-      </w:r>
-      <w:proofErr w:type="gramEnd"/>
-    </w:p>
-    <w:p>
-      <w:pPr>
-        <w:rPr>
-          <w:rFonts w:hint="eastAsia"/>
+      <w:r>
+        <w:rPr>
+          <w:rFonts w:hint="eastAsia"/>
+          <w:sz w:val="16"/>
+        </w:rPr>
+        <w:t>类的基类头文件</w:t>
+      </w:r>
+    </w:p>
+    <w:p>
+      <w:pPr>
+        <w:rPr>
           <w:sz w:val="16"/>
         </w:rPr>
       </w:pPr>
@@ -1720,7 +1527,244 @@
     <w:p>
       <w:pPr>
         <w:rPr>
-          <w:rFonts w:hint="eastAsia"/>
+          <w:sz w:val="16"/>
+        </w:rPr>
+      </w:pPr>
+    </w:p>
+    <w:p>
+      <w:pPr>
+        <w:rPr>
+          <w:sz w:val="16"/>
+        </w:rPr>
+      </w:pPr>
+      <w:r>
+        <w:rPr>
+          <w:rFonts w:hint="eastAsia"/>
+          <w:sz w:val="16"/>
+        </w:rPr>
+        <w:t>2016</w:t>
+      </w:r>
+      <w:r>
+        <w:rPr>
+          <w:rFonts w:hint="eastAsia"/>
+          <w:sz w:val="16"/>
+        </w:rPr>
+        <w:t>年</w:t>
+      </w:r>
+      <w:r>
+        <w:rPr>
+          <w:rFonts w:hint="eastAsia"/>
+          <w:sz w:val="16"/>
+        </w:rPr>
+        <w:t>12</w:t>
+      </w:r>
+      <w:r>
+        <w:rPr>
+          <w:rFonts w:hint="eastAsia"/>
+          <w:sz w:val="16"/>
+        </w:rPr>
+        <w:t>月</w:t>
+      </w:r>
+      <w:r>
+        <w:rPr>
+          <w:rFonts w:hint="eastAsia"/>
+          <w:sz w:val="16"/>
+        </w:rPr>
+        <w:t>1</w:t>
+      </w:r>
+      <w:r>
+        <w:rPr>
+          <w:rFonts w:hint="eastAsia"/>
+          <w:sz w:val="16"/>
+        </w:rPr>
+        <w:t>日</w:t>
+      </w:r>
+    </w:p>
+    <w:p>
+      <w:pPr>
+        <w:rPr>
+          <w:sz w:val="16"/>
+        </w:rPr>
+      </w:pPr>
+      <w:r>
+        <w:rPr>
+          <w:rFonts w:hint="eastAsia"/>
+          <w:sz w:val="16"/>
+        </w:rPr>
+        <w:t>需要</w:t>
+      </w:r>
+      <w:r>
+        <w:rPr>
+          <w:sz w:val="16"/>
+        </w:rPr>
+        <w:t>安装的其他第三方库</w:t>
+      </w:r>
+      <w:r>
+        <w:rPr>
+          <w:rFonts w:hint="eastAsia"/>
+          <w:sz w:val="16"/>
+        </w:rPr>
+        <w:t>：</w:t>
+      </w:r>
+    </w:p>
+    <w:p>
+      <w:pPr>
+        <w:rPr>
+          <w:sz w:val="16"/>
+        </w:rPr>
+      </w:pPr>
+      <w:r>
+        <w:rPr>
+          <w:sz w:val="16"/>
+        </w:rPr>
+        <w:t>boost_1_48_0</w:t>
+      </w:r>
+      <w:r>
+        <w:rPr>
+          <w:rFonts w:hint="eastAsia"/>
+          <w:sz w:val="16"/>
+        </w:rPr>
+        <w:t>、</w:t>
+      </w:r>
+      <w:r>
+        <w:rPr>
+          <w:sz w:val="16"/>
+        </w:rPr>
+        <w:t>NVIDIA Corporation\Cg</w:t>
+      </w:r>
+      <w:r>
+        <w:rPr>
+          <w:sz w:val="16"/>
+        </w:rPr>
+        <w:t xml:space="preserve"> </w:t>
+      </w:r>
+    </w:p>
+    <w:p>
+      <w:pPr>
+        <w:rPr>
+          <w:sz w:val="16"/>
+        </w:rPr>
+      </w:pPr>
+      <w:r>
+        <w:rPr>
+          <w:sz w:val="16"/>
+        </w:rPr>
+        <w:t>请查看工程中的包含头文件目录</w:t>
+      </w:r>
+      <w:r>
+        <w:rPr>
+          <w:rFonts w:hint="eastAsia"/>
+          <w:sz w:val="16"/>
+        </w:rPr>
+        <w:t>，</w:t>
+      </w:r>
+      <w:r>
+        <w:rPr>
+          <w:sz w:val="16"/>
+        </w:rPr>
+        <w:t>以及静态链接库目录</w:t>
+      </w:r>
+      <w:r>
+        <w:rPr>
+          <w:rFonts w:hint="eastAsia"/>
+          <w:sz w:val="16"/>
+        </w:rPr>
+        <w:t>。</w:t>
+      </w:r>
+      <w:bookmarkStart w:id="0" w:name="_GoBack"/>
+      <w:bookmarkEnd w:id="0"/>
+    </w:p>
+    <w:p>
+      <w:pPr>
+        <w:rPr>
+          <w:rFonts w:hint="eastAsia"/>
+          <w:sz w:val="16"/>
+        </w:rPr>
+      </w:pPr>
+      <w:r>
+        <w:rPr>
+          <w:noProof/>
+        </w:rPr>
+        <w:drawing>
+          <wp:inline distT="0" distB="0" distL="0" distR="0" wp14:anchorId="7B177437" wp14:editId="4F05914B">
+            <wp:extent cx="1919174" cy="1453360"/>
+            <wp:effectExtent l="0" t="0" r="5080" b="0"/>
+            <wp:docPr id="5" name="Picture 5"/>
+            <wp:cNvGraphicFramePr>
+              <a:graphicFrameLocks xmlns:a="http://schemas.openxmlformats.org/drawingml/2006/main" noChangeAspect="1"/>
+            </wp:cNvGraphicFramePr>
+            <a:graphic xmlns:a="http://schemas.openxmlformats.org/drawingml/2006/main">
+              <a:graphicData uri="http://schemas.openxmlformats.org/drawingml/2006/picture">
+                <pic:pic xmlns:pic="http://schemas.openxmlformats.org/drawingml/2006/picture">
+                  <pic:nvPicPr>
+                    <pic:cNvPr id="1" name=""/>
+                    <pic:cNvPicPr/>
+                  </pic:nvPicPr>
+                  <pic:blipFill>
+                    <a:blip r:embed="rId13"/>
+                    <a:stretch>
+                      <a:fillRect/>
+                    </a:stretch>
+                  </pic:blipFill>
+                  <pic:spPr>
+                    <a:xfrm>
+                      <a:off x="0" y="0"/>
+                      <a:ext cx="1936646" cy="1466591"/>
+                    </a:xfrm>
+                    <a:prstGeom prst="rect">
+                      <a:avLst/>
+                    </a:prstGeom>
+                  </pic:spPr>
+                </pic:pic>
+              </a:graphicData>
+            </a:graphic>
+          </wp:inline>
+        </w:drawing>
+      </w:r>
+      <w:r>
+        <w:rPr>
+          <w:noProof/>
+        </w:rPr>
+        <w:drawing>
+          <wp:inline distT="0" distB="0" distL="0" distR="0" wp14:anchorId="014033FC" wp14:editId="2211E118">
+            <wp:extent cx="3010353" cy="1468209"/>
+            <wp:effectExtent l="0" t="0" r="0" b="0"/>
+            <wp:docPr id="6" name="Picture 6"/>
+            <wp:cNvGraphicFramePr>
+              <a:graphicFrameLocks xmlns:a="http://schemas.openxmlformats.org/drawingml/2006/main" noChangeAspect="1"/>
+            </wp:cNvGraphicFramePr>
+            <a:graphic xmlns:a="http://schemas.openxmlformats.org/drawingml/2006/main">
+              <a:graphicData uri="http://schemas.openxmlformats.org/drawingml/2006/picture">
+                <pic:pic xmlns:pic="http://schemas.openxmlformats.org/drawingml/2006/picture">
+                  <pic:nvPicPr>
+                    <pic:cNvPr id="1" name=""/>
+                    <pic:cNvPicPr/>
+                  </pic:nvPicPr>
+                  <pic:blipFill>
+                    <a:blip r:embed="rId14"/>
+                    <a:stretch>
+                      <a:fillRect/>
+                    </a:stretch>
+                  </pic:blipFill>
+                  <pic:spPr>
+                    <a:xfrm>
+                      <a:off x="0" y="0"/>
+                      <a:ext cx="3023080" cy="1474416"/>
+                    </a:xfrm>
+                    <a:prstGeom prst="rect">
+                      <a:avLst/>
+                    </a:prstGeom>
+                  </pic:spPr>
+                </pic:pic>
+              </a:graphicData>
+            </a:graphic>
+          </wp:inline>
+        </w:drawing>
+      </w:r>
+    </w:p>
+    <w:p>
+      <w:pPr>
+        <w:rPr>
           <w:sz w:val="16"/>
         </w:rPr>
       </w:pPr>
@@ -1736,7 +1780,7 @@
 </file>
 
 <file path=word/endnotes.xml><?xml version="1.0" encoding="utf-8"?>
-<w:endnotes xmlns:wpc="http://schemas.microsoft.com/office/word/2010/wordprocessingCanvas" xmlns:mc="http://schemas.openxmlformats.org/markup-compatibility/2006" xmlns:o="urn:schemas-microsoft-com:office:office" xmlns:r="http://schemas.openxmlformats.org/officeDocument/2006/relationships" xmlns:m="http://schemas.openxmlformats.org/officeDocument/2006/math" xmlns:v="urn:schemas-microsoft-com:vml" xmlns:wp14="http://schemas.microsoft.com/office/word/2010/wordprocessingDrawing" xmlns:wp="http://schemas.openxmlformats.org/drawingml/2006/wordprocessingDrawing" xmlns:w10="urn:schemas-microsoft-com:office:word" xmlns:w="http://schemas.openxmlformats.org/wordprocessingml/2006/main" xmlns:w14="http://schemas.microsoft.com/office/word/2010/wordml" xmlns:wpg="http://schemas.microsoft.com/office/word/2010/wordprocessingGroup" xmlns:wpi="http://schemas.microsoft.com/office/word/2010/wordprocessingInk" xmlns:wne="http://schemas.microsoft.com/office/word/2006/wordml" xmlns:wps="http://schemas.microsoft.com/office/word/2010/wordprocessingShape" mc:Ignorable="w14 wp14">
+<w:endnotes xmlns:wpc="http://schemas.microsoft.com/office/word/2010/wordprocessingCanvas" xmlns:mc="http://schemas.openxmlformats.org/markup-compatibility/2006" xmlns:o="urn:schemas-microsoft-com:office:office" xmlns:r="http://schemas.openxmlformats.org/officeDocument/2006/relationships" xmlns:m="http://schemas.openxmlformats.org/officeDocument/2006/math" xmlns:v="urn:schemas-microsoft-com:vml" xmlns:wp14="http://schemas.microsoft.com/office/word/2010/wordprocessingDrawing" xmlns:wp="http://schemas.openxmlformats.org/drawingml/2006/wordprocessingDrawing" xmlns:w10="urn:schemas-microsoft-com:office:word" xmlns:w="http://schemas.openxmlformats.org/wordprocessingml/2006/main" xmlns:w14="http://schemas.microsoft.com/office/word/2010/wordml" xmlns:w15="http://schemas.microsoft.com/office/word/2012/wordml" xmlns:wpg="http://schemas.microsoft.com/office/word/2010/wordprocessingGroup" xmlns:wpi="http://schemas.microsoft.com/office/word/2010/wordprocessingInk" xmlns:wne="http://schemas.microsoft.com/office/word/2006/wordml" xmlns:wps="http://schemas.microsoft.com/office/word/2010/wordprocessingShape" mc:Ignorable="w14 w15 wp14">
   <w:endnote w:type="separator" w:id="-1">
     <w:p>
       <w:r>
@@ -1755,7 +1799,7 @@
 </file>
 
 <file path=word/footnotes.xml><?xml version="1.0" encoding="utf-8"?>
-<w:footnotes xmlns:wpc="http://schemas.microsoft.com/office/word/2010/wordprocessingCanvas" xmlns:mc="http://schemas.openxmlformats.org/markup-compatibility/2006" xmlns:o="urn:schemas-microsoft-com:office:office" xmlns:r="http://schemas.openxmlformats.org/officeDocument/2006/relationships" xmlns:m="http://schemas.openxmlformats.org/officeDocument/2006/math" xmlns:v="urn:schemas-microsoft-com:vml" xmlns:wp14="http://schemas.microsoft.com/office/word/2010/wordprocessingDrawing" xmlns:wp="http://schemas.openxmlformats.org/drawingml/2006/wordprocessingDrawing" xmlns:w10="urn:schemas-microsoft-com:office:word" xmlns:w="http://schemas.openxmlformats.org/wordprocessingml/2006/main" xmlns:w14="http://schemas.microsoft.com/office/word/2010/wordml" xmlns:wpg="http://schemas.microsoft.com/office/word/2010/wordprocessingGroup" xmlns:wpi="http://schemas.microsoft.com/office/word/2010/wordprocessingInk" xmlns:wne="http://schemas.microsoft.com/office/word/2006/wordml" xmlns:wps="http://schemas.microsoft.com/office/word/2010/wordprocessingShape" mc:Ignorable="w14 wp14">
+<w:footnotes xmlns:wpc="http://schemas.microsoft.com/office/word/2010/wordprocessingCanvas" xmlns:mc="http://schemas.openxmlformats.org/markup-compatibility/2006" xmlns:o="urn:schemas-microsoft-com:office:office" xmlns:r="http://schemas.openxmlformats.org/officeDocument/2006/relationships" xmlns:m="http://schemas.openxmlformats.org/officeDocument/2006/math" xmlns:v="urn:schemas-microsoft-com:vml" xmlns:wp14="http://schemas.microsoft.com/office/word/2010/wordprocessingDrawing" xmlns:wp="http://schemas.openxmlformats.org/drawingml/2006/wordprocessingDrawing" xmlns:w10="urn:schemas-microsoft-com:office:word" xmlns:w="http://schemas.openxmlformats.org/wordprocessingml/2006/main" xmlns:w14="http://schemas.microsoft.com/office/word/2010/wordml" xmlns:w15="http://schemas.microsoft.com/office/word/2012/wordml" xmlns:wpg="http://schemas.microsoft.com/office/word/2010/wordprocessingGroup" xmlns:wpi="http://schemas.microsoft.com/office/word/2010/wordprocessingInk" xmlns:wne="http://schemas.microsoft.com/office/word/2006/wordml" xmlns:wps="http://schemas.microsoft.com/office/word/2010/wordprocessingShape" mc:Ignorable="w14 w15 wp14">
   <w:footnote w:type="separator" w:id="-1">
     <w:p>
       <w:r>
@@ -1774,8 +1818,8 @@
 </file>
 
 <file path=word/numbering.xml><?xml version="1.0" encoding="utf-8"?>
-<w:numbering xmlns:wpc="http://schemas.microsoft.com/office/word/2010/wordprocessingCanvas" xmlns:mc="http://schemas.openxmlformats.org/markup-compatibility/2006" xmlns:o="urn:schemas-microsoft-com:office:office" xmlns:r="http://schemas.openxmlformats.org/officeDocument/2006/relationships" xmlns:m="http://schemas.openxmlformats.org/officeDocument/2006/math" xmlns:v="urn:schemas-microsoft-com:vml" xmlns:wp14="http://schemas.microsoft.com/office/word/2010/wordprocessingDrawing" xmlns:wp="http://schemas.openxmlformats.org/drawingml/2006/wordprocessingDrawing" xmlns:w10="urn:schemas-microsoft-com:office:word" xmlns:w="http://schemas.openxmlformats.org/wordprocessingml/2006/main" xmlns:w14="http://schemas.microsoft.com/office/word/2010/wordml" xmlns:wpg="http://schemas.microsoft.com/office/word/2010/wordprocessingGroup" xmlns:wpi="http://schemas.microsoft.com/office/word/2010/wordprocessingInk" xmlns:wne="http://schemas.microsoft.com/office/word/2006/wordml" xmlns:wps="http://schemas.microsoft.com/office/word/2010/wordprocessingShape" mc:Ignorable="w14 wp14">
-  <w:abstractNum w:abstractNumId="0">
+<w:numbering xmlns:wpc="http://schemas.microsoft.com/office/word/2010/wordprocessingCanvas" xmlns:mc="http://schemas.openxmlformats.org/markup-compatibility/2006" xmlns:o="urn:schemas-microsoft-com:office:office" xmlns:r="http://schemas.openxmlformats.org/officeDocument/2006/relationships" xmlns:m="http://schemas.openxmlformats.org/officeDocument/2006/math" xmlns:v="urn:schemas-microsoft-com:vml" xmlns:wp14="http://schemas.microsoft.com/office/word/2010/wordprocessingDrawing" xmlns:wp="http://schemas.openxmlformats.org/drawingml/2006/wordprocessingDrawing" xmlns:w10="urn:schemas-microsoft-com:office:word" xmlns:w="http://schemas.openxmlformats.org/wordprocessingml/2006/main" xmlns:w14="http://schemas.microsoft.com/office/word/2010/wordml" xmlns:w15="http://schemas.microsoft.com/office/word/2012/wordml" xmlns:wpg="http://schemas.microsoft.com/office/word/2010/wordprocessingGroup" xmlns:wpi="http://schemas.microsoft.com/office/word/2010/wordprocessingInk" xmlns:wne="http://schemas.microsoft.com/office/word/2006/wordml" xmlns:wps="http://schemas.microsoft.com/office/word/2010/wordprocessingShape" mc:Ignorable="w14 w15 wp14">
+  <w:abstractNum w:abstractNumId="0" w15:restartNumberingAfterBreak="0">
     <w:nsid w:val="1FE417FE"/>
     <w:multiLevelType w:val="hybridMultilevel"/>
     <w:tmpl w:val="E722949A"/>
@@ -1861,7 +1905,7 @@
       </w:pPr>
     </w:lvl>
   </w:abstractNum>
-  <w:abstractNum w:abstractNumId="1">
+  <w:abstractNum w:abstractNumId="1" w15:restartNumberingAfterBreak="0">
     <w:nsid w:val="59A14011"/>
     <w:multiLevelType w:val="hybridMultilevel"/>
     <w:tmpl w:val="184A52FE"/>
@@ -1957,7 +2001,7 @@
 </file>
 
 <file path=word/styles.xml><?xml version="1.0" encoding="utf-8"?>
-<w:styles xmlns:mc="http://schemas.openxmlformats.org/markup-compatibility/2006" xmlns:r="http://schemas.openxmlformats.org/officeDocument/2006/relationships" xmlns:w="http://schemas.openxmlformats.org/wordprocessingml/2006/main" xmlns:w14="http://schemas.microsoft.com/office/word/2010/wordml" mc:Ignorable="w14">
+<w:styles xmlns:mc="http://schemas.openxmlformats.org/markup-compatibility/2006" xmlns:r="http://schemas.openxmlformats.org/officeDocument/2006/relationships" xmlns:w="http://schemas.openxmlformats.org/wordprocessingml/2006/main" xmlns:w14="http://schemas.microsoft.com/office/word/2010/wordml" xmlns:w15="http://schemas.microsoft.com/office/word/2012/wordml" mc:Ignorable="w14 w15">
   <w:docDefaults>
     <w:rPrDefault>
       <w:rPr>
@@ -1970,146 +2014,380 @@
     </w:rPrDefault>
     <w:pPrDefault/>
   </w:docDefaults>
-  <w:latentStyles w:defLockedState="0" w:defUIPriority="99" w:defSemiHidden="1" w:defUnhideWhenUsed="1" w:defQFormat="0" w:count="267">
-    <w:lsdException w:name="Normal" w:semiHidden="0" w:uiPriority="0" w:unhideWhenUsed="0" w:qFormat="1"/>
-    <w:lsdException w:name="heading 1" w:semiHidden="0" w:uiPriority="9" w:unhideWhenUsed="0" w:qFormat="1"/>
-    <w:lsdException w:name="heading 2" w:uiPriority="9" w:qFormat="1"/>
-    <w:lsdException w:name="heading 3" w:uiPriority="9" w:qFormat="1"/>
-    <w:lsdException w:name="heading 4" w:uiPriority="9" w:qFormat="1"/>
-    <w:lsdException w:name="heading 5" w:uiPriority="9" w:qFormat="1"/>
-    <w:lsdException w:name="heading 6" w:uiPriority="9" w:qFormat="1"/>
-    <w:lsdException w:name="heading 7" w:uiPriority="9" w:qFormat="1"/>
-    <w:lsdException w:name="heading 8" w:uiPriority="9" w:qFormat="1"/>
-    <w:lsdException w:name="heading 9" w:uiPriority="9" w:qFormat="1"/>
-    <w:lsdException w:name="toc 1" w:uiPriority="39"/>
-    <w:lsdException w:name="toc 2" w:uiPriority="39"/>
-    <w:lsdException w:name="toc 3" w:uiPriority="39"/>
-    <w:lsdException w:name="toc 4" w:uiPriority="39"/>
-    <w:lsdException w:name="toc 5" w:uiPriority="39"/>
-    <w:lsdException w:name="toc 6" w:uiPriority="39"/>
-    <w:lsdException w:name="toc 7" w:uiPriority="39"/>
-    <w:lsdException w:name="toc 8" w:uiPriority="39"/>
-    <w:lsdException w:name="toc 9" w:uiPriority="39"/>
-    <w:lsdException w:name="caption" w:uiPriority="35" w:qFormat="1"/>
-    <w:lsdException w:name="Title" w:semiHidden="0" w:uiPriority="10" w:unhideWhenUsed="0" w:qFormat="1"/>
-    <w:lsdException w:name="Default Paragraph Font" w:uiPriority="1"/>
-    <w:lsdException w:name="Subtitle" w:semiHidden="0" w:uiPriority="11" w:unhideWhenUsed="0" w:qFormat="1"/>
-    <w:lsdException w:name="Strong" w:semiHidden="0" w:uiPriority="22" w:unhideWhenUsed="0" w:qFormat="1"/>
-    <w:lsdException w:name="Emphasis" w:semiHidden="0" w:uiPriority="20" w:unhideWhenUsed="0" w:qFormat="1"/>
-    <w:lsdException w:name="Table Grid" w:semiHidden="0" w:uiPriority="59" w:unhideWhenUsed="0"/>
-    <w:lsdException w:name="Placeholder Text" w:unhideWhenUsed="0"/>
-    <w:lsdException w:name="No Spacing" w:semiHidden="0" w:uiPriority="1" w:unhideWhenUsed="0" w:qFormat="1"/>
-    <w:lsdException w:name="Light Shading" w:semiHidden="0" w:uiPriority="60" w:unhideWhenUsed="0"/>
-    <w:lsdException w:name="Light List" w:semiHidden="0" w:uiPriority="61" w:unhideWhenUsed="0"/>
-    <w:lsdException w:name="Light Grid" w:semiHidden="0" w:uiPriority="62" w:unhideWhenUsed="0"/>
-    <w:lsdException w:name="Medium Shading 1" w:semiHidden="0" w:uiPriority="63" w:unhideWhenUsed="0"/>
-    <w:lsdException w:name="Medium Shading 2" w:semiHidden="0" w:uiPriority="64" w:unhideWhenUsed="0"/>
-    <w:lsdException w:name="Medium List 1" w:semiHidden="0" w:uiPriority="65" w:unhideWhenUsed="0"/>
-    <w:lsdException w:name="Medium List 2" w:semiHidden="0" w:uiPriority="66" w:unhideWhenUsed="0"/>
-    <w:lsdException w:name="Medium Grid 1" w:semiHidden="0" w:uiPriority="67" w:unhideWhenUsed="0"/>
-    <w:lsdException w:name="Medium Grid 2" w:semiHidden="0" w:uiPriority="68" w:unhideWhenUsed="0"/>
-    <w:lsdException w:name="Medium Grid 3" w:semiHidden="0" w:uiPriority="69" w:unhideWhenUsed="0"/>
-    <w:lsdException w:name="Dark List" w:semiHidden="0" w:uiPriority="70" w:unhideWhenUsed="0"/>
-    <w:lsdException w:name="Colorful Shading" w:semiHidden="0" w:uiPriority="71" w:unhideWhenUsed="0"/>
-    <w:lsdException w:name="Colorful List" w:semiHidden="0" w:uiPriority="72" w:unhideWhenUsed="0"/>
-    <w:lsdException w:name="Colorful Grid" w:semiHidden="0" w:uiPriority="73" w:unhideWhenUsed="0"/>
-    <w:lsdException w:name="Light Shading Accent 1" w:semiHidden="0" w:uiPriority="60" w:unhideWhenUsed="0"/>
-    <w:lsdException w:name="Light List Accent 1" w:semiHidden="0" w:uiPriority="61" w:unhideWhenUsed="0"/>
-    <w:lsdException w:name="Light Grid Accent 1" w:semiHidden="0" w:uiPriority="62" w:unhideWhenUsed="0"/>
-    <w:lsdException w:name="Medium Shading 1 Accent 1" w:semiHidden="0" w:uiPriority="63" w:unhideWhenUsed="0"/>
-    <w:lsdException w:name="Medium Shading 2 Accent 1" w:semiHidden="0" w:uiPriority="64" w:unhideWhenUsed="0"/>
-    <w:lsdException w:name="Medium List 1 Accent 1" w:semiHidden="0" w:uiPriority="65" w:unhideWhenUsed="0"/>
-    <w:lsdException w:name="Revision" w:unhideWhenUsed="0"/>
-    <w:lsdException w:name="List Paragraph" w:semiHidden="0" w:uiPriority="34" w:unhideWhenUsed="0" w:qFormat="1"/>
-    <w:lsdException w:name="Quote" w:semiHidden="0" w:uiPriority="29" w:unhideWhenUsed="0" w:qFormat="1"/>
-    <w:lsdException w:name="Intense Quote" w:semiHidden="0" w:uiPriority="30" w:unhideWhenUsed="0" w:qFormat="1"/>
-    <w:lsdException w:name="Medium List 2 Accent 1" w:semiHidden="0" w:uiPriority="66" w:unhideWhenUsed="0"/>
-    <w:lsdException w:name="Medium Grid 1 Accent 1" w:semiHidden="0" w:uiPriority="67" w:unhideWhenUsed="0"/>
-    <w:lsdException w:name="Medium Grid 2 Accent 1" w:semiHidden="0" w:uiPriority="68" w:unhideWhenUsed="0"/>
-    <w:lsdException w:name="Medium Grid 3 Accent 1" w:semiHidden="0" w:uiPriority="69" w:unhideWhenUsed="0"/>
-    <w:lsdException w:name="Dark List Accent 1" w:semiHidden="0" w:uiPriority="70" w:unhideWhenUsed="0"/>
-    <w:lsdException w:name="Colorful Shading Accent 1" w:semiHidden="0" w:uiPriority="71" w:unhideWhenUsed="0"/>
-    <w:lsdException w:name="Colorful List Accent 1" w:semiHidden="0" w:uiPriority="72" w:unhideWhenUsed="0"/>
-    <w:lsdException w:name="Colorful Grid Accent 1" w:semiHidden="0" w:uiPriority="73" w:unhideWhenUsed="0"/>
-    <w:lsdException w:name="Light Shading Accent 2" w:semiHidden="0" w:uiPriority="60" w:unhideWhenUsed="0"/>
-    <w:lsdException w:name="Light List Accent 2" w:semiHidden="0" w:uiPriority="61" w:unhideWhenUsed="0"/>
-    <w:lsdException w:name="Light Grid Accent 2" w:semiHidden="0" w:uiPriority="62" w:unhideWhenUsed="0"/>
-    <w:lsdException w:name="Medium Shading 1 Accent 2" w:semiHidden="0" w:uiPriority="63" w:unhideWhenUsed="0"/>
-    <w:lsdException w:name="Medium Shading 2 Accent 2" w:semiHidden="0" w:uiPriority="64" w:unhideWhenUsed="0"/>
-    <w:lsdException w:name="Medium List 1 Accent 2" w:semiHidden="0" w:uiPriority="65" w:unhideWhenUsed="0"/>
-    <w:lsdException w:name="Medium List 2 Accent 2" w:semiHidden="0" w:uiPriority="66" w:unhideWhenUsed="0"/>
-    <w:lsdException w:name="Medium Grid 1 Accent 2" w:semiHidden="0" w:uiPriority="67" w:unhideWhenUsed="0"/>
-    <w:lsdException w:name="Medium Grid 2 Accent 2" w:semiHidden="0" w:uiPriority="68" w:unhideWhenUsed="0"/>
-    <w:lsdException w:name="Medium Grid 3 Accent 2" w:semiHidden="0" w:uiPriority="69" w:unhideWhenUsed="0"/>
-    <w:lsdException w:name="Dark List Accent 2" w:semiHidden="0" w:uiPriority="70" w:unhideWhenUsed="0"/>
-    <w:lsdException w:name="Colorful Shading Accent 2" w:semiHidden="0" w:uiPriority="71" w:unhideWhenUsed="0"/>
-    <w:lsdException w:name="Colorful List Accent 2" w:semiHidden="0" w:uiPriority="72" w:unhideWhenUsed="0"/>
-    <w:lsdException w:name="Colorful Grid Accent 2" w:semiHidden="0" w:uiPriority="73" w:unhideWhenUsed="0"/>
-    <w:lsdException w:name="Light Shading Accent 3" w:semiHidden="0" w:uiPriority="60" w:unhideWhenUsed="0"/>
-    <w:lsdException w:name="Light List Accent 3" w:semiHidden="0" w:uiPriority="61" w:unhideWhenUsed="0"/>
-    <w:lsdException w:name="Light Grid Accent 3" w:semiHidden="0" w:uiPriority="62" w:unhideWhenUsed="0"/>
-    <w:lsdException w:name="Medium Shading 1 Accent 3" w:semiHidden="0" w:uiPriority="63" w:unhideWhenUsed="0"/>
-    <w:lsdException w:name="Medium Shading 2 Accent 3" w:semiHidden="0" w:uiPriority="64" w:unhideWhenUsed="0"/>
-    <w:lsdException w:name="Medium List 1 Accent 3" w:semiHidden="0" w:uiPriority="65" w:unhideWhenUsed="0"/>
-    <w:lsdException w:name="Medium List 2 Accent 3" w:semiHidden="0" w:uiPriority="66" w:unhideWhenUsed="0"/>
-    <w:lsdException w:name="Medium Grid 1 Accent 3" w:semiHidden="0" w:uiPriority="67" w:unhideWhenUsed="0"/>
-    <w:lsdException w:name="Medium Grid 2 Accent 3" w:semiHidden="0" w:uiPriority="68" w:unhideWhenUsed="0"/>
-    <w:lsdException w:name="Medium Grid 3 Accent 3" w:semiHidden="0" w:uiPriority="69" w:unhideWhenUsed="0"/>
-    <w:lsdException w:name="Dark List Accent 3" w:semiHidden="0" w:uiPriority="70" w:unhideWhenUsed="0"/>
-    <w:lsdException w:name="Colorful Shading Accent 3" w:semiHidden="0" w:uiPriority="71" w:unhideWhenUsed="0"/>
-    <w:lsdException w:name="Colorful List Accent 3" w:semiHidden="0" w:uiPriority="72" w:unhideWhenUsed="0"/>
-    <w:lsdException w:name="Colorful Grid Accent 3" w:semiHidden="0" w:uiPriority="73" w:unhideWhenUsed="0"/>
-    <w:lsdException w:name="Light Shading Accent 4" w:semiHidden="0" w:uiPriority="60" w:unhideWhenUsed="0"/>
-    <w:lsdException w:name="Light List Accent 4" w:semiHidden="0" w:uiPriority="61" w:unhideWhenUsed="0"/>
-    <w:lsdException w:name="Light Grid Accent 4" w:semiHidden="0" w:uiPriority="62" w:unhideWhenUsed="0"/>
-    <w:lsdException w:name="Medium Shading 1 Accent 4" w:semiHidden="0" w:uiPriority="63" w:unhideWhenUsed="0"/>
-    <w:lsdException w:name="Medium Shading 2 Accent 4" w:semiHidden="0" w:uiPriority="64" w:unhideWhenUsed="0"/>
-    <w:lsdException w:name="Medium List 1 Accent 4" w:semiHidden="0" w:uiPriority="65" w:unhideWhenUsed="0"/>
-    <w:lsdException w:name="Medium List 2 Accent 4" w:semiHidden="0" w:uiPriority="66" w:unhideWhenUsed="0"/>
-    <w:lsdException w:name="Medium Grid 1 Accent 4" w:semiHidden="0" w:uiPriority="67" w:unhideWhenUsed="0"/>
-    <w:lsdException w:name="Medium Grid 2 Accent 4" w:semiHidden="0" w:uiPriority="68" w:unhideWhenUsed="0"/>
-    <w:lsdException w:name="Medium Grid 3 Accent 4" w:semiHidden="0" w:uiPriority="69" w:unhideWhenUsed="0"/>
-    <w:lsdException w:name="Dark List Accent 4" w:semiHidden="0" w:uiPriority="70" w:unhideWhenUsed="0"/>
-    <w:lsdException w:name="Colorful Shading Accent 4" w:semiHidden="0" w:uiPriority="71" w:unhideWhenUsed="0"/>
-    <w:lsdException w:name="Colorful List Accent 4" w:semiHidden="0" w:uiPriority="72" w:unhideWhenUsed="0"/>
-    <w:lsdException w:name="Colorful Grid Accent 4" w:semiHidden="0" w:uiPriority="73" w:unhideWhenUsed="0"/>
-    <w:lsdException w:name="Light Shading Accent 5" w:semiHidden="0" w:uiPriority="60" w:unhideWhenUsed="0"/>
-    <w:lsdException w:name="Light List Accent 5" w:semiHidden="0" w:uiPriority="61" w:unhideWhenUsed="0"/>
-    <w:lsdException w:name="Light Grid Accent 5" w:semiHidden="0" w:uiPriority="62" w:unhideWhenUsed="0"/>
-    <w:lsdException w:name="Medium Shading 1 Accent 5" w:semiHidden="0" w:uiPriority="63" w:unhideWhenUsed="0"/>
-    <w:lsdException w:name="Medium Shading 2 Accent 5" w:semiHidden="0" w:uiPriority="64" w:unhideWhenUsed="0"/>
-    <w:lsdException w:name="Medium List 1 Accent 5" w:semiHidden="0" w:uiPriority="65" w:unhideWhenUsed="0"/>
-    <w:lsdException w:name="Medium List 2 Accent 5" w:semiHidden="0" w:uiPriority="66" w:unhideWhenUsed="0"/>
-    <w:lsdException w:name="Medium Grid 1 Accent 5" w:semiHidden="0" w:uiPriority="67" w:unhideWhenUsed="0"/>
-    <w:lsdException w:name="Medium Grid 2 Accent 5" w:semiHidden="0" w:uiPriority="68" w:unhideWhenUsed="0"/>
-    <w:lsdException w:name="Medium Grid 3 Accent 5" w:semiHidden="0" w:uiPriority="69" w:unhideWhenUsed="0"/>
-    <w:lsdException w:name="Dark List Accent 5" w:semiHidden="0" w:uiPriority="70" w:unhideWhenUsed="0"/>
-    <w:lsdException w:name="Colorful Shading Accent 5" w:semiHidden="0" w:uiPriority="71" w:unhideWhenUsed="0"/>
-    <w:lsdException w:name="Colorful List Accent 5" w:semiHidden="0" w:uiPriority="72" w:unhideWhenUsed="0"/>
-    <w:lsdException w:name="Colorful Grid Accent 5" w:semiHidden="0" w:uiPriority="73" w:unhideWhenUsed="0"/>
-    <w:lsdException w:name="Light Shading Accent 6" w:semiHidden="0" w:uiPriority="60" w:unhideWhenUsed="0"/>
-    <w:lsdException w:name="Light List Accent 6" w:semiHidden="0" w:uiPriority="61" w:unhideWhenUsed="0"/>
-    <w:lsdException w:name="Light Grid Accent 6" w:semiHidden="0" w:uiPriority="62" w:unhideWhenUsed="0"/>
-    <w:lsdException w:name="Medium Shading 1 Accent 6" w:semiHidden="0" w:uiPriority="63" w:unhideWhenUsed="0"/>
-    <w:lsdException w:name="Medium Shading 2 Accent 6" w:semiHidden="0" w:uiPriority="64" w:unhideWhenUsed="0"/>
-    <w:lsdException w:name="Medium List 1 Accent 6" w:semiHidden="0" w:uiPriority="65" w:unhideWhenUsed="0"/>
-    <w:lsdException w:name="Medium List 2 Accent 6" w:semiHidden="0" w:uiPriority="66" w:unhideWhenUsed="0"/>
-    <w:lsdException w:name="Medium Grid 1 Accent 6" w:semiHidden="0" w:uiPriority="67" w:unhideWhenUsed="0"/>
-    <w:lsdException w:name="Medium Grid 2 Accent 6" w:semiHidden="0" w:uiPriority="68" w:unhideWhenUsed="0"/>
-    <w:lsdException w:name="Medium Grid 3 Accent 6" w:semiHidden="0" w:uiPriority="69" w:unhideWhenUsed="0"/>
-    <w:lsdException w:name="Dark List Accent 6" w:semiHidden="0" w:uiPriority="70" w:unhideWhenUsed="0"/>
-    <w:lsdException w:name="Colorful Shading Accent 6" w:semiHidden="0" w:uiPriority="71" w:unhideWhenUsed="0"/>
-    <w:lsdException w:name="Colorful List Accent 6" w:semiHidden="0" w:uiPriority="72" w:unhideWhenUsed="0"/>
-    <w:lsdException w:name="Colorful Grid Accent 6" w:semiHidden="0" w:uiPriority="73" w:unhideWhenUsed="0"/>
-    <w:lsdException w:name="Subtle Emphasis" w:semiHidden="0" w:uiPriority="19" w:unhideWhenUsed="0" w:qFormat="1"/>
-    <w:lsdException w:name="Intense Emphasis" w:semiHidden="0" w:uiPriority="21" w:unhideWhenUsed="0" w:qFormat="1"/>
-    <w:lsdException w:name="Subtle Reference" w:semiHidden="0" w:uiPriority="31" w:unhideWhenUsed="0" w:qFormat="1"/>
-    <w:lsdException w:name="Intense Reference" w:semiHidden="0" w:uiPriority="32" w:unhideWhenUsed="0" w:qFormat="1"/>
-    <w:lsdException w:name="Book Title" w:semiHidden="0" w:uiPriority="33" w:unhideWhenUsed="0" w:qFormat="1"/>
-    <w:lsdException w:name="Bibliography" w:uiPriority="37"/>
-    <w:lsdException w:name="TOC Heading" w:uiPriority="39" w:qFormat="1"/>
+  <w:latentStyles w:defLockedState="0" w:defUIPriority="99" w:defSemiHidden="0" w:defUnhideWhenUsed="0" w:defQFormat="0" w:count="371">
+    <w:lsdException w:name="Normal" w:uiPriority="0" w:qFormat="1"/>
+    <w:lsdException w:name="heading 1" w:uiPriority="9" w:qFormat="1"/>
+    <w:lsdException w:name="heading 2" w:semiHidden="1" w:uiPriority="9" w:unhideWhenUsed="1" w:qFormat="1"/>
+    <w:lsdException w:name="heading 3" w:semiHidden="1" w:uiPriority="9" w:unhideWhenUsed="1" w:qFormat="1"/>
+    <w:lsdException w:name="heading 4" w:semiHidden="1" w:uiPriority="9" w:unhideWhenUsed="1" w:qFormat="1"/>
+    <w:lsdException w:name="heading 5" w:semiHidden="1" w:uiPriority="9" w:unhideWhenUsed="1" w:qFormat="1"/>
+    <w:lsdException w:name="heading 6" w:semiHidden="1" w:uiPriority="9" w:unhideWhenUsed="1" w:qFormat="1"/>
+    <w:lsdException w:name="heading 7" w:semiHidden="1" w:uiPriority="9" w:unhideWhenUsed="1" w:qFormat="1"/>
+    <w:lsdException w:name="heading 8" w:semiHidden="1" w:uiPriority="9" w:unhideWhenUsed="1" w:qFormat="1"/>
+    <w:lsdException w:name="heading 9" w:semiHidden="1" w:uiPriority="9" w:unhideWhenUsed="1" w:qFormat="1"/>
+    <w:lsdException w:name="index 1" w:semiHidden="1" w:unhideWhenUsed="1"/>
+    <w:lsdException w:name="index 2" w:semiHidden="1" w:unhideWhenUsed="1"/>
+    <w:lsdException w:name="index 3" w:semiHidden="1" w:unhideWhenUsed="1"/>
+    <w:lsdException w:name="index 4" w:semiHidden="1" w:unhideWhenUsed="1"/>
+    <w:lsdException w:name="index 5" w:semiHidden="1" w:unhideWhenUsed="1"/>
+    <w:lsdException w:name="index 6" w:semiHidden="1" w:unhideWhenUsed="1"/>
+    <w:lsdException w:name="index 7" w:semiHidden="1" w:unhideWhenUsed="1"/>
+    <w:lsdException w:name="index 8" w:semiHidden="1" w:unhideWhenUsed="1"/>
+    <w:lsdException w:name="index 9" w:semiHidden="1" w:unhideWhenUsed="1"/>
+    <w:lsdException w:name="toc 1" w:semiHidden="1" w:uiPriority="39" w:unhideWhenUsed="1"/>
+    <w:lsdException w:name="toc 2" w:semiHidden="1" w:uiPriority="39" w:unhideWhenUsed="1"/>
+    <w:lsdException w:name="toc 3" w:semiHidden="1" w:uiPriority="39" w:unhideWhenUsed="1"/>
+    <w:lsdException w:name="toc 4" w:semiHidden="1" w:uiPriority="39" w:unhideWhenUsed="1"/>
+    <w:lsdException w:name="toc 5" w:semiHidden="1" w:uiPriority="39" w:unhideWhenUsed="1"/>
+    <w:lsdException w:name="toc 6" w:semiHidden="1" w:uiPriority="39" w:unhideWhenUsed="1"/>
+    <w:lsdException w:name="toc 7" w:semiHidden="1" w:uiPriority="39" w:unhideWhenUsed="1"/>
+    <w:lsdException w:name="toc 8" w:semiHidden="1" w:uiPriority="39" w:unhideWhenUsed="1"/>
+    <w:lsdException w:name="toc 9" w:semiHidden="1" w:uiPriority="39" w:unhideWhenUsed="1"/>
+    <w:lsdException w:name="Normal Indent" w:semiHidden="1" w:unhideWhenUsed="1"/>
+    <w:lsdException w:name="footnote text" w:semiHidden="1" w:unhideWhenUsed="1"/>
+    <w:lsdException w:name="annotation text" w:semiHidden="1" w:unhideWhenUsed="1"/>
+    <w:lsdException w:name="header" w:semiHidden="1" w:unhideWhenUsed="1"/>
+    <w:lsdException w:name="footer" w:semiHidden="1" w:unhideWhenUsed="1"/>
+    <w:lsdException w:name="index heading" w:semiHidden="1" w:unhideWhenUsed="1"/>
+    <w:lsdException w:name="caption" w:semiHidden="1" w:uiPriority="35" w:unhideWhenUsed="1" w:qFormat="1"/>
+    <w:lsdException w:name="table of figures" w:semiHidden="1" w:unhideWhenUsed="1"/>
+    <w:lsdException w:name="envelope address" w:semiHidden="1" w:unhideWhenUsed="1"/>
+    <w:lsdException w:name="envelope return" w:semiHidden="1" w:unhideWhenUsed="1"/>
+    <w:lsdException w:name="footnote reference" w:semiHidden="1" w:unhideWhenUsed="1"/>
+    <w:lsdException w:name="annotation reference" w:semiHidden="1" w:unhideWhenUsed="1"/>
+    <w:lsdException w:name="line number" w:semiHidden="1" w:unhideWhenUsed="1"/>
+    <w:lsdException w:name="page number" w:semiHidden="1" w:unhideWhenUsed="1"/>
+    <w:lsdException w:name="endnote reference" w:semiHidden="1" w:unhideWhenUsed="1"/>
+    <w:lsdException w:name="endnote text" w:semiHidden="1" w:unhideWhenUsed="1"/>
+    <w:lsdException w:name="table of authorities" w:semiHidden="1" w:unhideWhenUsed="1"/>
+    <w:lsdException w:name="macro" w:semiHidden="1" w:unhideWhenUsed="1"/>
+    <w:lsdException w:name="toa heading" w:semiHidden="1" w:unhideWhenUsed="1"/>
+    <w:lsdException w:name="List" w:semiHidden="1" w:unhideWhenUsed="1"/>
+    <w:lsdException w:name="List Bullet" w:semiHidden="1" w:unhideWhenUsed="1"/>
+    <w:lsdException w:name="List Number" w:semiHidden="1" w:unhideWhenUsed="1"/>
+    <w:lsdException w:name="List 2" w:semiHidden="1" w:unhideWhenUsed="1"/>
+    <w:lsdException w:name="List 3" w:semiHidden="1" w:unhideWhenUsed="1"/>
+    <w:lsdException w:name="List 4" w:semiHidden="1" w:unhideWhenUsed="1"/>
+    <w:lsdException w:name="List 5" w:semiHidden="1" w:unhideWhenUsed="1"/>
+    <w:lsdException w:name="List Bullet 2" w:semiHidden="1" w:unhideWhenUsed="1"/>
+    <w:lsdException w:name="List Bullet 3" w:semiHidden="1" w:unhideWhenUsed="1"/>
+    <w:lsdException w:name="List Bullet 4" w:semiHidden="1" w:unhideWhenUsed="1"/>
+    <w:lsdException w:name="List Bullet 5" w:semiHidden="1" w:unhideWhenUsed="1"/>
+    <w:lsdException w:name="List Number 2" w:semiHidden="1" w:unhideWhenUsed="1"/>
+    <w:lsdException w:name="List Number 3" w:semiHidden="1" w:unhideWhenUsed="1"/>
+    <w:lsdException w:name="List Number 4" w:semiHidden="1" w:unhideWhenUsed="1"/>
+    <w:lsdException w:name="List Number 5" w:semiHidden="1" w:unhideWhenUsed="1"/>
+    <w:lsdException w:name="Title" w:uiPriority="10" w:qFormat="1"/>
+    <w:lsdException w:name="Closing" w:semiHidden="1" w:unhideWhenUsed="1"/>
+    <w:lsdException w:name="Signature" w:semiHidden="1" w:unhideWhenUsed="1"/>
+    <w:lsdException w:name="Default Paragraph Font" w:semiHidden="1" w:uiPriority="1" w:unhideWhenUsed="1"/>
+    <w:lsdException w:name="Body Text" w:semiHidden="1" w:unhideWhenUsed="1"/>
+    <w:lsdException w:name="Body Text Indent" w:semiHidden="1" w:unhideWhenUsed="1"/>
+    <w:lsdException w:name="List Continue" w:semiHidden="1" w:unhideWhenUsed="1"/>
+    <w:lsdException w:name="List Continue 2" w:semiHidden="1" w:unhideWhenUsed="1"/>
+    <w:lsdException w:name="List Continue 3" w:semiHidden="1" w:unhideWhenUsed="1"/>
+    <w:lsdException w:name="List Continue 4" w:semiHidden="1" w:unhideWhenUsed="1"/>
+    <w:lsdException w:name="List Continue 5" w:semiHidden="1" w:unhideWhenUsed="1"/>
+    <w:lsdException w:name="Message Header" w:semiHidden="1" w:unhideWhenUsed="1"/>
+    <w:lsdException w:name="Subtitle" w:uiPriority="11" w:qFormat="1"/>
+    <w:lsdException w:name="Salutation" w:semiHidden="1" w:unhideWhenUsed="1"/>
+    <w:lsdException w:name="Date" w:semiHidden="1" w:unhideWhenUsed="1"/>
+    <w:lsdException w:name="Body Text First Indent" w:semiHidden="1" w:unhideWhenUsed="1"/>
+    <w:lsdException w:name="Body Text First Indent 2" w:semiHidden="1" w:unhideWhenUsed="1"/>
+    <w:lsdException w:name="Note Heading" w:semiHidden="1" w:unhideWhenUsed="1"/>
+    <w:lsdException w:name="Body Text 2" w:semiHidden="1" w:unhideWhenUsed="1"/>
+    <w:lsdException w:name="Body Text 3" w:semiHidden="1" w:unhideWhenUsed="1"/>
+    <w:lsdException w:name="Body Text Indent 2" w:semiHidden="1" w:unhideWhenUsed="1"/>
+    <w:lsdException w:name="Body Text Indent 3" w:semiHidden="1" w:unhideWhenUsed="1"/>
+    <w:lsdException w:name="Block Text" w:semiHidden="1" w:unhideWhenUsed="1"/>
+    <w:lsdException w:name="Hyperlink" w:semiHidden="1" w:unhideWhenUsed="1"/>
+    <w:lsdException w:name="FollowedHyperlink" w:semiHidden="1" w:unhideWhenUsed="1"/>
+    <w:lsdException w:name="Strong" w:uiPriority="22" w:qFormat="1"/>
+    <w:lsdException w:name="Emphasis" w:uiPriority="20" w:qFormat="1"/>
+    <w:lsdException w:name="Document Map" w:semiHidden="1" w:unhideWhenUsed="1"/>
+    <w:lsdException w:name="Plain Text" w:semiHidden="1" w:unhideWhenUsed="1"/>
+    <w:lsdException w:name="E-mail Signature" w:semiHidden="1" w:unhideWhenUsed="1"/>
+    <w:lsdException w:name="HTML Top of Form" w:semiHidden="1" w:unhideWhenUsed="1"/>
+    <w:lsdException w:name="HTML Bottom of Form" w:semiHidden="1" w:unhideWhenUsed="1"/>
+    <w:lsdException w:name="Normal (Web)" w:semiHidden="1" w:unhideWhenUsed="1"/>
+    <w:lsdException w:name="HTML Acronym" w:semiHidden="1" w:unhideWhenUsed="1"/>
+    <w:lsdException w:name="HTML Address" w:semiHidden="1" w:unhideWhenUsed="1"/>
+    <w:lsdException w:name="HTML Cite" w:semiHidden="1" w:unhideWhenUsed="1"/>
+    <w:lsdException w:name="HTML Code" w:semiHidden="1" w:unhideWhenUsed="1"/>
+    <w:lsdException w:name="HTML Definition" w:semiHidden="1" w:unhideWhenUsed="1"/>
+    <w:lsdException w:name="HTML Keyboard" w:semiHidden="1" w:unhideWhenUsed="1"/>
+    <w:lsdException w:name="HTML Preformatted" w:semiHidden="1" w:unhideWhenUsed="1"/>
+    <w:lsdException w:name="HTML Sample" w:semiHidden="1" w:unhideWhenUsed="1"/>
+    <w:lsdException w:name="HTML Typewriter" w:semiHidden="1" w:unhideWhenUsed="1"/>
+    <w:lsdException w:name="HTML Variable" w:semiHidden="1" w:unhideWhenUsed="1"/>
+    <w:lsdException w:name="Normal Table" w:semiHidden="1" w:unhideWhenUsed="1"/>
+    <w:lsdException w:name="annotation subject" w:semiHidden="1" w:unhideWhenUsed="1"/>
+    <w:lsdException w:name="No List" w:semiHidden="1" w:unhideWhenUsed="1"/>
+    <w:lsdException w:name="Outline List 1" w:semiHidden="1" w:unhideWhenUsed="1"/>
+    <w:lsdException w:name="Outline List 2" w:semiHidden="1" w:unhideWhenUsed="1"/>
+    <w:lsdException w:name="Outline List 3" w:semiHidden="1" w:unhideWhenUsed="1"/>
+    <w:lsdException w:name="Table Simple 1" w:semiHidden="1" w:unhideWhenUsed="1"/>
+    <w:lsdException w:name="Table Simple 2" w:semiHidden="1" w:unhideWhenUsed="1"/>
+    <w:lsdException w:name="Table Simple 3" w:semiHidden="1" w:unhideWhenUsed="1"/>
+    <w:lsdException w:name="Table Classic 1" w:semiHidden="1" w:unhideWhenUsed="1"/>
+    <w:lsdException w:name="Table Classic 2" w:semiHidden="1" w:unhideWhenUsed="1"/>
+    <w:lsdException w:name="Table Classic 3" w:semiHidden="1" w:unhideWhenUsed="1"/>
+    <w:lsdException w:name="Table Classic 4" w:semiHidden="1" w:unhideWhenUsed="1"/>
+    <w:lsdException w:name="Table Colorful 1" w:semiHidden="1" w:unhideWhenUsed="1"/>
+    <w:lsdException w:name="Table Colorful 2" w:semiHidden="1" w:unhideWhenUsed="1"/>
+    <w:lsdException w:name="Table Colorful 3" w:semiHidden="1" w:unhideWhenUsed="1"/>
+    <w:lsdException w:name="Table Columns 1" w:semiHidden="1" w:unhideWhenUsed="1"/>
+    <w:lsdException w:name="Table Columns 2" w:semiHidden="1" w:unhideWhenUsed="1"/>
+    <w:lsdException w:name="Table Columns 3" w:semiHidden="1" w:unhideWhenUsed="1"/>
+    <w:lsdException w:name="Table Columns 4" w:semiHidden="1" w:unhideWhenUsed="1"/>
+    <w:lsdException w:name="Table Columns 5" w:semiHidden="1" w:unhideWhenUsed="1"/>
+    <w:lsdException w:name="Table Grid 1" w:semiHidden="1" w:unhideWhenUsed="1"/>
+    <w:lsdException w:name="Table Grid 2" w:semiHidden="1" w:unhideWhenUsed="1"/>
+    <w:lsdException w:name="Table Grid 3" w:semiHidden="1" w:unhideWhenUsed="1"/>
+    <w:lsdException w:name="Table Grid 4" w:semiHidden="1" w:unhideWhenUsed="1"/>
+    <w:lsdException w:name="Table Grid 5" w:semiHidden="1" w:unhideWhenUsed="1"/>
+    <w:lsdException w:name="Table Grid 6" w:semiHidden="1" w:unhideWhenUsed="1"/>
+    <w:lsdException w:name="Table Grid 7" w:semiHidden="1" w:unhideWhenUsed="1"/>
+    <w:lsdException w:name="Table Grid 8" w:semiHidden="1" w:unhideWhenUsed="1"/>
+    <w:lsdException w:name="Table List 1" w:semiHidden="1" w:unhideWhenUsed="1"/>
+    <w:lsdException w:name="Table List 2" w:semiHidden="1" w:unhideWhenUsed="1"/>
+    <w:lsdException w:name="Table List 3" w:semiHidden="1" w:unhideWhenUsed="1"/>
+    <w:lsdException w:name="Table List 4" w:semiHidden="1" w:unhideWhenUsed="1"/>
+    <w:lsdException w:name="Table List 5" w:semiHidden="1" w:unhideWhenUsed="1"/>
+    <w:lsdException w:name="Table List 6" w:semiHidden="1" w:unhideWhenUsed="1"/>
+    <w:lsdException w:name="Table List 7" w:semiHidden="1" w:unhideWhenUsed="1"/>
+    <w:lsdException w:name="Table List 8" w:semiHidden="1" w:unhideWhenUsed="1"/>
+    <w:lsdException w:name="Table 3D effects 1" w:semiHidden="1" w:unhideWhenUsed="1"/>
+    <w:lsdException w:name="Table 3D effects 2" w:semiHidden="1" w:unhideWhenUsed="1"/>
+    <w:lsdException w:name="Table 3D effects 3" w:semiHidden="1" w:unhideWhenUsed="1"/>
+    <w:lsdException w:name="Table Contemporary" w:semiHidden="1" w:unhideWhenUsed="1"/>
+    <w:lsdException w:name="Table Elegant" w:semiHidden="1" w:unhideWhenUsed="1"/>
+    <w:lsdException w:name="Table Professional" w:semiHidden="1" w:unhideWhenUsed="1"/>
+    <w:lsdException w:name="Table Subtle 1" w:semiHidden="1" w:unhideWhenUsed="1"/>
+    <w:lsdException w:name="Table Subtle 2" w:semiHidden="1" w:unhideWhenUsed="1"/>
+    <w:lsdException w:name="Table Web 1" w:semiHidden="1" w:unhideWhenUsed="1"/>
+    <w:lsdException w:name="Table Web 2" w:semiHidden="1" w:unhideWhenUsed="1"/>
+    <w:lsdException w:name="Table Web 3" w:semiHidden="1" w:unhideWhenUsed="1"/>
+    <w:lsdException w:name="Balloon Text" w:semiHidden="1" w:unhideWhenUsed="1"/>
+    <w:lsdException w:name="Table Grid" w:uiPriority="59"/>
+    <w:lsdException w:name="Table Theme" w:semiHidden="1" w:unhideWhenUsed="1"/>
+    <w:lsdException w:name="Placeholder Text" w:semiHidden="1"/>
+    <w:lsdException w:name="No Spacing" w:uiPriority="1" w:qFormat="1"/>
+    <w:lsdException w:name="Light Shading" w:uiPriority="60"/>
+    <w:lsdException w:name="Light List" w:uiPriority="61"/>
+    <w:lsdException w:name="Light Grid" w:uiPriority="62"/>
+    <w:lsdException w:name="Medium Shading 1" w:uiPriority="63"/>
+    <w:lsdException w:name="Medium Shading 2" w:uiPriority="64"/>
+    <w:lsdException w:name="Medium List 1" w:uiPriority="65"/>
+    <w:lsdException w:name="Medium List 2" w:uiPriority="66"/>
+    <w:lsdException w:name="Medium Grid 1" w:uiPriority="67"/>
+    <w:lsdException w:name="Medium Grid 2" w:uiPriority="68"/>
+    <w:lsdException w:name="Medium Grid 3" w:uiPriority="69"/>
+    <w:lsdException w:name="Dark List" w:uiPriority="70"/>
+    <w:lsdException w:name="Colorful Shading" w:uiPriority="71"/>
+    <w:lsdException w:name="Colorful List" w:uiPriority="72"/>
+    <w:lsdException w:name="Colorful Grid" w:uiPriority="73"/>
+    <w:lsdException w:name="Light Shading Accent 1" w:uiPriority="60"/>
+    <w:lsdException w:name="Light List Accent 1" w:uiPriority="61"/>
+    <w:lsdException w:name="Light Grid Accent 1" w:uiPriority="62"/>
+    <w:lsdException w:name="Medium Shading 1 Accent 1" w:uiPriority="63"/>
+    <w:lsdException w:name="Medium Shading 2 Accent 1" w:uiPriority="64"/>
+    <w:lsdException w:name="Medium List 1 Accent 1" w:uiPriority="65"/>
+    <w:lsdException w:name="Revision" w:semiHidden="1"/>
+    <w:lsdException w:name="List Paragraph" w:uiPriority="34" w:qFormat="1"/>
+    <w:lsdException w:name="Quote" w:uiPriority="29" w:qFormat="1"/>
+    <w:lsdException w:name="Intense Quote" w:uiPriority="30" w:qFormat="1"/>
+    <w:lsdException w:name="Medium List 2 Accent 1" w:uiPriority="66"/>
+    <w:lsdException w:name="Medium Grid 1 Accent 1" w:uiPriority="67"/>
+    <w:lsdException w:name="Medium Grid 2 Accent 1" w:uiPriority="68"/>
+    <w:lsdException w:name="Medium Grid 3 Accent 1" w:uiPriority="69"/>
+    <w:lsdException w:name="Dark List Accent 1" w:uiPriority="70"/>
+    <w:lsdException w:name="Colorful Shading Accent 1" w:uiPriority="71"/>
+    <w:lsdException w:name="Colorful List Accent 1" w:uiPriority="72"/>
+    <w:lsdException w:name="Colorful Grid Accent 1" w:uiPriority="73"/>
+    <w:lsdException w:name="Light Shading Accent 2" w:uiPriority="60"/>
+    <w:lsdException w:name="Light List Accent 2" w:uiPriority="61"/>
+    <w:lsdException w:name="Light Grid Accent 2" w:uiPriority="62"/>
+    <w:lsdException w:name="Medium Shading 1 Accent 2" w:uiPriority="63"/>
+    <w:lsdException w:name="Medium Shading 2 Accent 2" w:uiPriority="64"/>
+    <w:lsdException w:name="Medium List 1 Accent 2" w:uiPriority="65"/>
+    <w:lsdException w:name="Medium List 2 Accent 2" w:uiPriority="66"/>
+    <w:lsdException w:name="Medium Grid 1 Accent 2" w:uiPriority="67"/>
+    <w:lsdException w:name="Medium Grid 2 Accent 2" w:uiPriority="68"/>
+    <w:lsdException w:name="Medium Grid 3 Accent 2" w:uiPriority="69"/>
+    <w:lsdException w:name="Dark List Accent 2" w:uiPriority="70"/>
+    <w:lsdException w:name="Colorful Shading Accent 2" w:uiPriority="71"/>
+    <w:lsdException w:name="Colorful List Accent 2" w:uiPriority="72"/>
+    <w:lsdException w:name="Colorful Grid Accent 2" w:uiPriority="73"/>
+    <w:lsdException w:name="Light Shading Accent 3" w:uiPriority="60"/>
+    <w:lsdException w:name="Light List Accent 3" w:uiPriority="61"/>
+    <w:lsdException w:name="Light Grid Accent 3" w:uiPriority="62"/>
+    <w:lsdException w:name="Medium Shading 1 Accent 3" w:uiPriority="63"/>
+    <w:lsdException w:name="Medium Shading 2 Accent 3" w:uiPriority="64"/>
+    <w:lsdException w:name="Medium List 1 Accent 3" w:uiPriority="65"/>
+    <w:lsdException w:name="Medium List 2 Accent 3" w:uiPriority="66"/>
+    <w:lsdException w:name="Medium Grid 1 Accent 3" w:uiPriority="67"/>
+    <w:lsdException w:name="Medium Grid 2 Accent 3" w:uiPriority="68"/>
+    <w:lsdException w:name="Medium Grid 3 Accent 3" w:uiPriority="69"/>
+    <w:lsdException w:name="Dark List Accent 3" w:uiPriority="70"/>
+    <w:lsdException w:name="Colorful Shading Accent 3" w:uiPriority="71"/>
+    <w:lsdException w:name="Colorful List Accent 3" w:uiPriority="72"/>
+    <w:lsdException w:name="Colorful Grid Accent 3" w:uiPriority="73"/>
+    <w:lsdException w:name="Light Shading Accent 4" w:uiPriority="60"/>
+    <w:lsdException w:name="Light List Accent 4" w:uiPriority="61"/>
+    <w:lsdException w:name="Light Grid Accent 4" w:uiPriority="62"/>
+    <w:lsdException w:name="Medium Shading 1 Accent 4" w:uiPriority="63"/>
+    <w:lsdException w:name="Medium Shading 2 Accent 4" w:uiPriority="64"/>
+    <w:lsdException w:name="Medium List 1 Accent 4" w:uiPriority="65"/>
+    <w:lsdException w:name="Medium List 2 Accent 4" w:uiPriority="66"/>
+    <w:lsdException w:name="Medium Grid 1 Accent 4" w:uiPriority="67"/>
+    <w:lsdException w:name="Medium Grid 2 Accent 4" w:uiPriority="68"/>
+    <w:lsdException w:name="Medium Grid 3 Accent 4" w:uiPriority="69"/>
+    <w:lsdException w:name="Dark List Accent 4" w:uiPriority="70"/>
+    <w:lsdException w:name="Colorful Shading Accent 4" w:uiPriority="71"/>
+    <w:lsdException w:name="Colorful List Accent 4" w:uiPriority="72"/>
+    <w:lsdException w:name="Colorful Grid Accent 4" w:uiPriority="73"/>
+    <w:lsdException w:name="Light Shading Accent 5" w:uiPriority="60"/>
+    <w:lsdException w:name="Light List Accent 5" w:uiPriority="61"/>
+    <w:lsdException w:name="Light Grid Accent 5" w:uiPriority="62"/>
+    <w:lsdException w:name="Medium Shading 1 Accent 5" w:uiPriority="63"/>
+    <w:lsdException w:name="Medium Shading 2 Accent 5" w:uiPriority="64"/>
+    <w:lsdException w:name="Medium List 1 Accent 5" w:uiPriority="65"/>
+    <w:lsdException w:name="Medium List 2 Accent 5" w:uiPriority="66"/>
+    <w:lsdException w:name="Medium Grid 1 Accent 5" w:uiPriority="67"/>
+    <w:lsdException w:name="Medium Grid 2 Accent 5" w:uiPriority="68"/>
+    <w:lsdException w:name="Medium Grid 3 Accent 5" w:uiPriority="69"/>
+    <w:lsdException w:name="Dark List Accent 5" w:uiPriority="70"/>
+    <w:lsdException w:name="Colorful Shading Accent 5" w:uiPriority="71"/>
+    <w:lsdException w:name="Colorful List Accent 5" w:uiPriority="72"/>
+    <w:lsdException w:name="Colorful Grid Accent 5" w:uiPriority="73"/>
+    <w:lsdException w:name="Light Shading Accent 6" w:uiPriority="60"/>
+    <w:lsdException w:name="Light List Accent 6" w:uiPriority="61"/>
+    <w:lsdException w:name="Light Grid Accent 6" w:uiPriority="62"/>
+    <w:lsdException w:name="Medium Shading 1 Accent 6" w:uiPriority="63"/>
+    <w:lsdException w:name="Medium Shading 2 Accent 6" w:uiPriority="64"/>
+    <w:lsdException w:name="Medium List 1 Accent 6" w:uiPriority="65"/>
+    <w:lsdException w:name="Medium List 2 Accent 6" w:uiPriority="66"/>
+    <w:lsdException w:name="Medium Grid 1 Accent 6" w:uiPriority="67"/>
+    <w:lsdException w:name="Medium Grid 2 Accent 6" w:uiPriority="68"/>
+    <w:lsdException w:name="Medium Grid 3 Accent 6" w:uiPriority="69"/>
+    <w:lsdException w:name="Dark List Accent 6" w:uiPriority="70"/>
+    <w:lsdException w:name="Colorful Shading Accent 6" w:uiPriority="71"/>
+    <w:lsdException w:name="Colorful List Accent 6" w:uiPriority="72"/>
+    <w:lsdException w:name="Colorful Grid Accent 6" w:uiPriority="73"/>
+    <w:lsdException w:name="Subtle Emphasis" w:uiPriority="19" w:qFormat="1"/>
+    <w:lsdException w:name="Intense Emphasis" w:uiPriority="21" w:qFormat="1"/>
+    <w:lsdException w:name="Subtle Reference" w:uiPriority="31" w:qFormat="1"/>
+    <w:lsdException w:name="Intense Reference" w:uiPriority="32" w:qFormat="1"/>
+    <w:lsdException w:name="Book Title" w:uiPriority="33" w:qFormat="1"/>
+    <w:lsdException w:name="Bibliography" w:semiHidden="1" w:uiPriority="37" w:unhideWhenUsed="1"/>
+    <w:lsdException w:name="TOC Heading" w:semiHidden="1" w:uiPriority="39" w:unhideWhenUsed="1" w:qFormat="1"/>
+    <w:lsdException w:name="Plain Table 1" w:uiPriority="41"/>
+    <w:lsdException w:name="Plain Table 2" w:uiPriority="42"/>
+    <w:lsdException w:name="Plain Table 3" w:uiPriority="43"/>
+    <w:lsdException w:name="Plain Table 4" w:uiPriority="44"/>
+    <w:lsdException w:name="Plain Table 5" w:uiPriority="45"/>
+    <w:lsdException w:name="Grid Table Light" w:uiPriority="40"/>
+    <w:lsdException w:name="Grid Table 1 Light" w:uiPriority="46"/>
+    <w:lsdException w:name="Grid Table 2" w:uiPriority="47"/>
+    <w:lsdException w:name="Grid Table 3" w:uiPriority="48"/>
+    <w:lsdException w:name="Grid Table 4" w:uiPriority="49"/>
+    <w:lsdException w:name="Grid Table 5 Dark" w:uiPriority="50"/>
+    <w:lsdException w:name="Grid Table 6 Colorful" w:uiPriority="51"/>
+    <w:lsdException w:name="Grid Table 7 Colorful" w:uiPriority="52"/>
+    <w:lsdException w:name="Grid Table 1 Light Accent 1" w:uiPriority="46"/>
+    <w:lsdException w:name="Grid Table 2 Accent 1" w:uiPriority="47"/>
+    <w:lsdException w:name="Grid Table 3 Accent 1" w:uiPriority="48"/>
+    <w:lsdException w:name="Grid Table 4 Accent 1" w:uiPriority="49"/>
+    <w:lsdException w:name="Grid Table 5 Dark Accent 1" w:uiPriority="50"/>
+    <w:lsdException w:name="Grid Table 6 Colorful Accent 1" w:uiPriority="51"/>
+    <w:lsdException w:name="Grid Table 7 Colorful Accent 1" w:uiPriority="52"/>
+    <w:lsdException w:name="Grid Table 1 Light Accent 2" w:uiPriority="46"/>
+    <w:lsdException w:name="Grid Table 2 Accent 2" w:uiPriority="47"/>
+    <w:lsdException w:name="Grid Table 3 Accent 2" w:uiPriority="48"/>
+    <w:lsdException w:name="Grid Table 4 Accent 2" w:uiPriority="49"/>
+    <w:lsdException w:name="Grid Table 5 Dark Accent 2" w:uiPriority="50"/>
+    <w:lsdException w:name="Grid Table 6 Colorful Accent 2" w:uiPriority="51"/>
+    <w:lsdException w:name="Grid Table 7 Colorful Accent 2" w:uiPriority="52"/>
+    <w:lsdException w:name="Grid Table 1 Light Accent 3" w:uiPriority="46"/>
+    <w:lsdException w:name="Grid Table 2 Accent 3" w:uiPriority="47"/>
+    <w:lsdException w:name="Grid Table 3 Accent 3" w:uiPriority="48"/>
+    <w:lsdException w:name="Grid Table 4 Accent 3" w:uiPriority="49"/>
+    <w:lsdException w:name="Grid Table 5 Dark Accent 3" w:uiPriority="50"/>
+    <w:lsdException w:name="Grid Table 6 Colorful Accent 3" w:uiPriority="51"/>
+    <w:lsdException w:name="Grid Table 7 Colorful Accent 3" w:uiPriority="52"/>
+    <w:lsdException w:name="Grid Table 1 Light Accent 4" w:uiPriority="46"/>
+    <w:lsdException w:name="Grid Table 2 Accent 4" w:uiPriority="47"/>
+    <w:lsdException w:name="Grid Table 3 Accent 4" w:uiPriority="48"/>
+    <w:lsdException w:name="Grid Table 4 Accent 4" w:uiPriority="49"/>
+    <w:lsdException w:name="Grid Table 5 Dark Accent 4" w:uiPriority="50"/>
+    <w:lsdException w:name="Grid Table 6 Colorful Accent 4" w:uiPriority="51"/>
+    <w:lsdException w:name="Grid Table 7 Colorful Accent 4" w:uiPriority="52"/>
+    <w:lsdException w:name="Grid Table 1 Light Accent 5" w:uiPriority="46"/>
+    <w:lsdException w:name="Grid Table 2 Accent 5" w:uiPriority="47"/>
+    <w:lsdException w:name="Grid Table 3 Accent 5" w:uiPriority="48"/>
+    <w:lsdException w:name="Grid Table 4 Accent 5" w:uiPriority="49"/>
+    <w:lsdException w:name="Grid Table 5 Dark Accent 5" w:uiPriority="50"/>
+    <w:lsdException w:name="Grid Table 6 Colorful Accent 5" w:uiPriority="51"/>
+    <w:lsdException w:name="Grid Table 7 Colorful Accent 5" w:uiPriority="52"/>
+    <w:lsdException w:name="Grid Table 1 Light Accent 6" w:uiPriority="46"/>
+    <w:lsdException w:name="Grid Table 2 Accent 6" w:uiPriority="47"/>
+    <w:lsdException w:name="Grid Table 3 Accent 6" w:uiPriority="48"/>
+    <w:lsdException w:name="Grid Table 4 Accent 6" w:uiPriority="49"/>
+    <w:lsdException w:name="Grid Table 5 Dark Accent 6" w:uiPriority="50"/>
+    <w:lsdException w:name="Grid Table 6 Colorful Accent 6" w:uiPriority="51"/>
+    <w:lsdException w:name="Grid Table 7 Colorful Accent 6" w:uiPriority="52"/>
+    <w:lsdException w:name="List Table 1 Light" w:uiPriority="46"/>
+    <w:lsdException w:name="List Table 2" w:uiPriority="47"/>
+    <w:lsdException w:name="List Table 3" w:uiPriority="48"/>
+    <w:lsdException w:name="List Table 4" w:uiPriority="49"/>
+    <w:lsdException w:name="List Table 5 Dark" w:uiPriority="50"/>
+    <w:lsdException w:name="List Table 6 Colorful" w:uiPriority="51"/>
+    <w:lsdException w:name="List Table 7 Colorful" w:uiPriority="52"/>
+    <w:lsdException w:name="List Table 1 Light Accent 1" w:uiPriority="46"/>
+    <w:lsdException w:name="List Table 2 Accent 1" w:uiPriority="47"/>
+    <w:lsdException w:name="List Table 3 Accent 1" w:uiPriority="48"/>
+    <w:lsdException w:name="List Table 4 Accent 1" w:uiPriority="49"/>
+    <w:lsdException w:name="List Table 5 Dark Accent 1" w:uiPriority="50"/>
+    <w:lsdException w:name="List Table 6 Colorful Accent 1" w:uiPriority="51"/>
+    <w:lsdException w:name="List Table 7 Colorful Accent 1" w:uiPriority="52"/>
+    <w:lsdException w:name="List Table 1 Light Accent 2" w:uiPriority="46"/>
+    <w:lsdException w:name="List Table 2 Accent 2" w:uiPriority="47"/>
+    <w:lsdException w:name="List Table 3 Accent 2" w:uiPriority="48"/>
+    <w:lsdException w:name="List Table 4 Accent 2" w:uiPriority="49"/>
+    <w:lsdException w:name="List Table 5 Dark Accent 2" w:uiPriority="50"/>
+    <w:lsdException w:name="List Table 6 Colorful Accent 2" w:uiPriority="51"/>
+    <w:lsdException w:name="List Table 7 Colorful Accent 2" w:uiPriority="52"/>
+    <w:lsdException w:name="List Table 1 Light Accent 3" w:uiPriority="46"/>
+    <w:lsdException w:name="List Table 2 Accent 3" w:uiPriority="47"/>
+    <w:lsdException w:name="List Table 3 Accent 3" w:uiPriority="48"/>
+    <w:lsdException w:name="List Table 4 Accent 3" w:uiPriority="49"/>
+    <w:lsdException w:name="List Table 5 Dark Accent 3" w:uiPriority="50"/>
+    <w:lsdException w:name="List Table 6 Colorful Accent 3" w:uiPriority="51"/>
+    <w:lsdException w:name="List Table 7 Colorful Accent 3" w:uiPriority="52"/>
+    <w:lsdException w:name="List Table 1 Light Accent 4" w:uiPriority="46"/>
+    <w:lsdException w:name="List Table 2 Accent 4" w:uiPriority="47"/>
+    <w:lsdException w:name="List Table 3 Accent 4" w:uiPriority="48"/>
+    <w:lsdException w:name="List Table 4 Accent 4" w:uiPriority="49"/>
+    <w:lsdException w:name="List Table 5 Dark Accent 4" w:uiPriority="50"/>
+    <w:lsdException w:name="List Table 6 Colorful Accent 4" w:uiPriority="51"/>
+    <w:lsdException w:name="List Table 7 Colorful Accent 4" w:uiPriority="52"/>
+    <w:lsdException w:name="List Table 1 Light Accent 5" w:uiPriority="46"/>
+    <w:lsdException w:name="List Table 2 Accent 5" w:uiPriority="47"/>
+    <w:lsdException w:name="List Table 3 Accent 5" w:uiPriority="48"/>
+    <w:lsdException w:name="List Table 4 Accent 5" w:uiPriority="49"/>
+    <w:lsdException w:name="List Table 5 Dark Accent 5" w:uiPriority="50"/>
+    <w:lsdException w:name="List Table 6 Colorful Accent 5" w:uiPriority="51"/>
+    <w:lsdException w:name="List Table 7 Colorful Accent 5" w:uiPriority="52"/>
+    <w:lsdException w:name="List Table 1 Light Accent 6" w:uiPriority="46"/>
+    <w:lsdException w:name="List Table 2 Accent 6" w:uiPriority="47"/>
+    <w:lsdException w:name="List Table 3 Accent 6" w:uiPriority="48"/>
+    <w:lsdException w:name="List Table 4 Accent 6" w:uiPriority="49"/>
+    <w:lsdException w:name="List Table 5 Dark Accent 6" w:uiPriority="50"/>
+    <w:lsdException w:name="List Table 6 Colorful Accent 6" w:uiPriority="51"/>
+    <w:lsdException w:name="List Table 7 Colorful Accent 6" w:uiPriority="52"/>
   </w:latentStyles>
-  <w:style w:type="paragraph" w:default="1" w:styleId="a">
+  <w:style w:type="paragraph" w:default="1" w:styleId="Normal">
     <w:name w:val="Normal"/>
     <w:qFormat/>
     <w:pPr>
@@ -2117,13 +2395,13 @@
       <w:jc w:val="both"/>
     </w:pPr>
   </w:style>
-  <w:style w:type="character" w:default="1" w:styleId="a0">
+  <w:style w:type="character" w:default="1" w:styleId="DefaultParagraphFont">
     <w:name w:val="Default Paragraph Font"/>
     <w:uiPriority w:val="1"/>
     <w:semiHidden/>
     <w:unhideWhenUsed/>
   </w:style>
-  <w:style w:type="table" w:default="1" w:styleId="a1">
+  <w:style w:type="table" w:default="1" w:styleId="TableNormal">
     <w:name w:val="Normal Table"/>
     <w:uiPriority w:val="99"/>
     <w:semiHidden/>
@@ -2138,16 +2416,16 @@
       </w:tblCellMar>
     </w:tblPr>
   </w:style>
-  <w:style w:type="numbering" w:default="1" w:styleId="a2">
+  <w:style w:type="numbering" w:default="1" w:styleId="NoList">
     <w:name w:val="No List"/>
     <w:uiPriority w:val="99"/>
     <w:semiHidden/>
     <w:unhideWhenUsed/>
   </w:style>
-  <w:style w:type="paragraph" w:styleId="a3">
+  <w:style w:type="paragraph" w:styleId="Header">
     <w:name w:val="header"/>
-    <w:basedOn w:val="a"/>
-    <w:link w:val="Char"/>
+    <w:basedOn w:val="Normal"/>
+    <w:link w:val="HeaderChar"/>
     <w:uiPriority w:val="99"/>
     <w:unhideWhenUsed/>
     <w:rsid w:val="00765590"/>
@@ -2167,10 +2445,10 @@
       <w:szCs w:val="18"/>
     </w:rPr>
   </w:style>
-  <w:style w:type="character" w:customStyle="1" w:styleId="Char">
-    <w:name w:val="页眉 Char"/>
-    <w:basedOn w:val="a0"/>
-    <w:link w:val="a3"/>
+  <w:style w:type="character" w:customStyle="1" w:styleId="HeaderChar">
+    <w:name w:val="Header Char"/>
+    <w:basedOn w:val="DefaultParagraphFont"/>
+    <w:link w:val="Header"/>
     <w:uiPriority w:val="99"/>
     <w:rsid w:val="00765590"/>
     <w:rPr>
@@ -2178,10 +2456,10 @@
       <w:szCs w:val="18"/>
     </w:rPr>
   </w:style>
-  <w:style w:type="paragraph" w:styleId="a4">
+  <w:style w:type="paragraph" w:styleId="Footer">
     <w:name w:val="footer"/>
-    <w:basedOn w:val="a"/>
-    <w:link w:val="Char0"/>
+    <w:basedOn w:val="Normal"/>
+    <w:link w:val="FooterChar"/>
     <w:uiPriority w:val="99"/>
     <w:unhideWhenUsed/>
     <w:rsid w:val="00765590"/>
@@ -2198,10 +2476,10 @@
       <w:szCs w:val="18"/>
     </w:rPr>
   </w:style>
-  <w:style w:type="character" w:customStyle="1" w:styleId="Char0">
-    <w:name w:val="页脚 Char"/>
-    <w:basedOn w:val="a0"/>
-    <w:link w:val="a4"/>
+  <w:style w:type="character" w:customStyle="1" w:styleId="FooterChar">
+    <w:name w:val="Footer Char"/>
+    <w:basedOn w:val="DefaultParagraphFont"/>
+    <w:link w:val="Footer"/>
     <w:uiPriority w:val="99"/>
     <w:rsid w:val="00765590"/>
     <w:rPr>
@@ -2209,10 +2487,10 @@
       <w:szCs w:val="18"/>
     </w:rPr>
   </w:style>
-  <w:style w:type="paragraph" w:styleId="a5">
+  <w:style w:type="paragraph" w:styleId="BalloonText">
     <w:name w:val="Balloon Text"/>
-    <w:basedOn w:val="a"/>
-    <w:link w:val="Char1"/>
+    <w:basedOn w:val="Normal"/>
+    <w:link w:val="BalloonTextChar"/>
     <w:uiPriority w:val="99"/>
     <w:semiHidden/>
     <w:unhideWhenUsed/>
@@ -2222,10 +2500,10 @@
       <w:szCs w:val="18"/>
     </w:rPr>
   </w:style>
-  <w:style w:type="character" w:customStyle="1" w:styleId="Char1">
-    <w:name w:val="批注框文本 Char"/>
-    <w:basedOn w:val="a0"/>
-    <w:link w:val="a5"/>
+  <w:style w:type="character" w:customStyle="1" w:styleId="BalloonTextChar">
+    <w:name w:val="Balloon Text Char"/>
+    <w:basedOn w:val="DefaultParagraphFont"/>
+    <w:link w:val="BalloonText"/>
     <w:uiPriority w:val="99"/>
     <w:semiHidden/>
     <w:rsid w:val="00765590"/>
@@ -2234,9 +2512,9 @@
       <w:szCs w:val="18"/>
     </w:rPr>
   </w:style>
-  <w:style w:type="paragraph" w:styleId="a6">
+  <w:style w:type="paragraph" w:styleId="ListParagraph">
     <w:name w:val="List Paragraph"/>
-    <w:basedOn w:val="a"/>
+    <w:basedOn w:val="Normal"/>
     <w:uiPriority w:val="34"/>
     <w:qFormat/>
     <w:rsid w:val="00075C72"/>
@@ -2244,296 +2522,26 @@
       <w:ind w:firstLineChars="200" w:firstLine="420"/>
     </w:pPr>
   </w:style>
-</w:styles>
-</file>
-
-<file path=word/stylesWithEffects.xml><?xml version="1.0" encoding="utf-8"?>
-<w:styles xmlns:wpc="http://schemas.microsoft.com/office/word/2010/wordprocessingCanvas" xmlns:mc="http://schemas.openxmlformats.org/markup-compatibility/2006" xmlns:o="urn:schemas-microsoft-com:office:office" xmlns:r="http://schemas.openxmlformats.org/officeDocument/2006/relationships" xmlns:m="http://schemas.openxmlformats.org/officeDocument/2006/math" xmlns:v="urn:schemas-microsoft-com:vml" xmlns:wp14="http://schemas.microsoft.com/office/word/2010/wordprocessingDrawing" xmlns:wp="http://schemas.openxmlformats.org/drawingml/2006/wordprocessingDrawing" xmlns:w10="urn:schemas-microsoft-com:office:word" xmlns:w="http://schemas.openxmlformats.org/wordprocessingml/2006/main" xmlns:w14="http://schemas.microsoft.com/office/word/2010/wordml" xmlns:wpg="http://schemas.microsoft.com/office/word/2010/wordprocessingGroup" xmlns:wpi="http://schemas.microsoft.com/office/word/2010/wordprocessingInk" xmlns:wne="http://schemas.microsoft.com/office/word/2006/wordml" xmlns:wps="http://schemas.microsoft.com/office/word/2010/wordprocessingShape" mc:Ignorable="w14 wp14">
-  <w:docDefaults>
-    <w:rPrDefault>
-      <w:rPr>
-        <w:rFonts w:asciiTheme="minorHAnsi" w:eastAsiaTheme="minorEastAsia" w:hAnsiTheme="minorHAnsi" w:cstheme="minorBidi"/>
-        <w:kern w:val="2"/>
-        <w:sz w:val="21"/>
-        <w:szCs w:val="22"/>
-        <w:lang w:val="en-US" w:eastAsia="zh-CN" w:bidi="ar-SA"/>
-      </w:rPr>
-    </w:rPrDefault>
-    <w:pPrDefault/>
-  </w:docDefaults>
-  <w:latentStyles w:defLockedState="0" w:defUIPriority="99" w:defSemiHidden="1" w:defUnhideWhenUsed="1" w:defQFormat="0" w:count="267">
-    <w:lsdException w:name="Normal" w:semiHidden="0" w:uiPriority="0" w:unhideWhenUsed="0" w:qFormat="1"/>
-    <w:lsdException w:name="heading 1" w:semiHidden="0" w:uiPriority="9" w:unhideWhenUsed="0" w:qFormat="1"/>
-    <w:lsdException w:name="heading 2" w:uiPriority="9" w:qFormat="1"/>
-    <w:lsdException w:name="heading 3" w:uiPriority="9" w:qFormat="1"/>
-    <w:lsdException w:name="heading 4" w:uiPriority="9" w:qFormat="1"/>
-    <w:lsdException w:name="heading 5" w:uiPriority="9" w:qFormat="1"/>
-    <w:lsdException w:name="heading 6" w:uiPriority="9" w:qFormat="1"/>
-    <w:lsdException w:name="heading 7" w:uiPriority="9" w:qFormat="1"/>
-    <w:lsdException w:name="heading 8" w:uiPriority="9" w:qFormat="1"/>
-    <w:lsdException w:name="heading 9" w:uiPriority="9" w:qFormat="1"/>
-    <w:lsdException w:name="toc 1" w:uiPriority="39"/>
-    <w:lsdException w:name="toc 2" w:uiPriority="39"/>
-    <w:lsdException w:name="toc 3" w:uiPriority="39"/>
-    <w:lsdException w:name="toc 4" w:uiPriority="39"/>
-    <w:lsdException w:name="toc 5" w:uiPriority="39"/>
-    <w:lsdException w:name="toc 6" w:uiPriority="39"/>
-    <w:lsdException w:name="toc 7" w:uiPriority="39"/>
-    <w:lsdException w:name="toc 8" w:uiPriority="39"/>
-    <w:lsdException w:name="toc 9" w:uiPriority="39"/>
-    <w:lsdException w:name="caption" w:uiPriority="35" w:qFormat="1"/>
-    <w:lsdException w:name="Title" w:semiHidden="0" w:uiPriority="10" w:unhideWhenUsed="0" w:qFormat="1"/>
-    <w:lsdException w:name="Default Paragraph Font" w:uiPriority="1"/>
-    <w:lsdException w:name="Subtitle" w:semiHidden="0" w:uiPriority="11" w:unhideWhenUsed="0" w:qFormat="1"/>
-    <w:lsdException w:name="Strong" w:semiHidden="0" w:uiPriority="22" w:unhideWhenUsed="0" w:qFormat="1"/>
-    <w:lsdException w:name="Emphasis" w:semiHidden="0" w:uiPriority="20" w:unhideWhenUsed="0" w:qFormat="1"/>
-    <w:lsdException w:name="Table Grid" w:semiHidden="0" w:uiPriority="59" w:unhideWhenUsed="0"/>
-    <w:lsdException w:name="Placeholder Text" w:unhideWhenUsed="0"/>
-    <w:lsdException w:name="No Spacing" w:semiHidden="0" w:uiPriority="1" w:unhideWhenUsed="0" w:qFormat="1"/>
-    <w:lsdException w:name="Light Shading" w:semiHidden="0" w:uiPriority="60" w:unhideWhenUsed="0"/>
-    <w:lsdException w:name="Light List" w:semiHidden="0" w:uiPriority="61" w:unhideWhenUsed="0"/>
-    <w:lsdException w:name="Light Grid" w:semiHidden="0" w:uiPriority="62" w:unhideWhenUsed="0"/>
-    <w:lsdException w:name="Medium Shading 1" w:semiHidden="0" w:uiPriority="63" w:unhideWhenUsed="0"/>
-    <w:lsdException w:name="Medium Shading 2" w:semiHidden="0" w:uiPriority="64" w:unhideWhenUsed="0"/>
-    <w:lsdException w:name="Medium List 1" w:semiHidden="0" w:uiPriority="65" w:unhideWhenUsed="0"/>
-    <w:lsdException w:name="Medium List 2" w:semiHidden="0" w:uiPriority="66" w:unhideWhenUsed="0"/>
-    <w:lsdException w:name="Medium Grid 1" w:semiHidden="0" w:uiPriority="67" w:unhideWhenUsed="0"/>
-    <w:lsdException w:name="Medium Grid 2" w:semiHidden="0" w:uiPriority="68" w:unhideWhenUsed="0"/>
-    <w:lsdException w:name="Medium Grid 3" w:semiHidden="0" w:uiPriority="69" w:unhideWhenUsed="0"/>
-    <w:lsdException w:name="Dark List" w:semiHidden="0" w:uiPriority="70" w:unhideWhenUsed="0"/>
-    <w:lsdException w:name="Colorful Shading" w:semiHidden="0" w:uiPriority="71" w:unhideWhenUsed="0"/>
-    <w:lsdException w:name="Colorful List" w:semiHidden="0" w:uiPriority="72" w:unhideWhenUsed="0"/>
-    <w:lsdException w:name="Colorful Grid" w:semiHidden="0" w:uiPriority="73" w:unhideWhenUsed="0"/>
-    <w:lsdException w:name="Light Shading Accent 1" w:semiHidden="0" w:uiPriority="60" w:unhideWhenUsed="0"/>
-    <w:lsdException w:name="Light List Accent 1" w:semiHidden="0" w:uiPriority="61" w:unhideWhenUsed="0"/>
-    <w:lsdException w:name="Light Grid Accent 1" w:semiHidden="0" w:uiPriority="62" w:unhideWhenUsed="0"/>
-    <w:lsdException w:name="Medium Shading 1 Accent 1" w:semiHidden="0" w:uiPriority="63" w:unhideWhenUsed="0"/>
-    <w:lsdException w:name="Medium Shading 2 Accent 1" w:semiHidden="0" w:uiPriority="64" w:unhideWhenUsed="0"/>
-    <w:lsdException w:name="Medium List 1 Accent 1" w:semiHidden="0" w:uiPriority="65" w:unhideWhenUsed="0"/>
-    <w:lsdException w:name="Revision" w:unhideWhenUsed="0"/>
-    <w:lsdException w:name="List Paragraph" w:semiHidden="0" w:uiPriority="34" w:unhideWhenUsed="0" w:qFormat="1"/>
-    <w:lsdException w:name="Quote" w:semiHidden="0" w:uiPriority="29" w:unhideWhenUsed="0" w:qFormat="1"/>
-    <w:lsdException w:name="Intense Quote" w:semiHidden="0" w:uiPriority="30" w:unhideWhenUsed="0" w:qFormat="1"/>
-    <w:lsdException w:name="Medium List 2 Accent 1" w:semiHidden="0" w:uiPriority="66" w:unhideWhenUsed="0"/>
-    <w:lsdException w:name="Medium Grid 1 Accent 1" w:semiHidden="0" w:uiPriority="67" w:unhideWhenUsed="0"/>
-    <w:lsdException w:name="Medium Grid 2 Accent 1" w:semiHidden="0" w:uiPriority="68" w:unhideWhenUsed="0"/>
-    <w:lsdException w:name="Medium Grid 3 Accent 1" w:semiHidden="0" w:uiPriority="69" w:unhideWhenUsed="0"/>
-    <w:lsdException w:name="Dark List Accent 1" w:semiHidden="0" w:uiPriority="70" w:unhideWhenUsed="0"/>
-    <w:lsdException w:name="Colorful Shading Accent 1" w:semiHidden="0" w:uiPriority="71" w:unhideWhenUsed="0"/>
-    <w:lsdException w:name="Colorful List Accent 1" w:semiHidden="0" w:uiPriority="72" w:unhideWhenUsed="0"/>
-    <w:lsdException w:name="Colorful Grid Accent 1" w:semiHidden="0" w:uiPriority="73" w:unhideWhenUsed="0"/>
-    <w:lsdException w:name="Light Shading Accent 2" w:semiHidden="0" w:uiPriority="60" w:unhideWhenUsed="0"/>
-    <w:lsdException w:name="Light List Accent 2" w:semiHidden="0" w:uiPriority="61" w:unhideWhenUsed="0"/>
-    <w:lsdException w:name="Light Grid Accent 2" w:semiHidden="0" w:uiPriority="62" w:unhideWhenUsed="0"/>
-    <w:lsdException w:name="Medium Shading 1 Accent 2" w:semiHidden="0" w:uiPriority="63" w:unhideWhenUsed="0"/>
-    <w:lsdException w:name="Medium Shading 2 Accent 2" w:semiHidden="0" w:uiPriority="64" w:unhideWhenUsed="0"/>
-    <w:lsdException w:name="Medium List 1 Accent 2" w:semiHidden="0" w:uiPriority="65" w:unhideWhenUsed="0"/>
-    <w:lsdException w:name="Medium List 2 Accent 2" w:semiHidden="0" w:uiPriority="66" w:unhideWhenUsed="0"/>
-    <w:lsdException w:name="Medium Grid 1 Accent 2" w:semiHidden="0" w:uiPriority="67" w:unhideWhenUsed="0"/>
-    <w:lsdException w:name="Medium Grid 2 Accent 2" w:semiHidden="0" w:uiPriority="68" w:unhideWhenUsed="0"/>
-    <w:lsdException w:name="Medium Grid 3 Accent 2" w:semiHidden="0" w:uiPriority="69" w:unhideWhenUsed="0"/>
-    <w:lsdException w:name="Dark List Accent 2" w:semiHidden="0" w:uiPriority="70" w:unhideWhenUsed="0"/>
-    <w:lsdException w:name="Colorful Shading Accent 2" w:semiHidden="0" w:uiPriority="71" w:unhideWhenUsed="0"/>
-    <w:lsdException w:name="Colorful List Accent 2" w:semiHidden="0" w:uiPriority="72" w:unhideWhenUsed="0"/>
-    <w:lsdException w:name="Colorful Grid Accent 2" w:semiHidden="0" w:uiPriority="73" w:unhideWhenUsed="0"/>
-    <w:lsdException w:name="Light Shading Accent 3" w:semiHidden="0" w:uiPriority="60" w:unhideWhenUsed="0"/>
-    <w:lsdException w:name="Light List Accent 3" w:semiHidden="0" w:uiPriority="61" w:unhideWhenUsed="0"/>
-    <w:lsdException w:name="Light Grid Accent 3" w:semiHidden="0" w:uiPriority="62" w:unhideWhenUsed="0"/>
-    <w:lsdException w:name="Medium Shading 1 Accent 3" w:semiHidden="0" w:uiPriority="63" w:unhideWhenUsed="0"/>
-    <w:lsdException w:name="Medium Shading 2 Accent 3" w:semiHidden="0" w:uiPriority="64" w:unhideWhenUsed="0"/>
-    <w:lsdException w:name="Medium List 1 Accent 3" w:semiHidden="0" w:uiPriority="65" w:unhideWhenUsed="0"/>
-    <w:lsdException w:name="Medium List 2 Accent 3" w:semiHidden="0" w:uiPriority="66" w:unhideWhenUsed="0"/>
-    <w:lsdException w:name="Medium Grid 1 Accent 3" w:semiHidden="0" w:uiPriority="67" w:unhideWhenUsed="0"/>
-    <w:lsdException w:name="Medium Grid 2 Accent 3" w:semiHidden="0" w:uiPriority="68" w:unhideWhenUsed="0"/>
-    <w:lsdException w:name="Medium Grid 3 Accent 3" w:semiHidden="0" w:uiPriority="69" w:unhideWhenUsed="0"/>
-    <w:lsdException w:name="Dark List Accent 3" w:semiHidden="0" w:uiPriority="70" w:unhideWhenUsed="0"/>
-    <w:lsdException w:name="Colorful Shading Accent 3" w:semiHidden="0" w:uiPriority="71" w:unhideWhenUsed="0"/>
-    <w:lsdException w:name="Colorful List Accent 3" w:semiHidden="0" w:uiPriority="72" w:unhideWhenUsed="0"/>
-    <w:lsdException w:name="Colorful Grid Accent 3" w:semiHidden="0" w:uiPriority="73" w:unhideWhenUsed="0"/>
-    <w:lsdException w:name="Light Shading Accent 4" w:semiHidden="0" w:uiPriority="60" w:unhideWhenUsed="0"/>
-    <w:lsdException w:name="Light List Accent 4" w:semiHidden="0" w:uiPriority="61" w:unhideWhenUsed="0"/>
-    <w:lsdException w:name="Light Grid Accent 4" w:semiHidden="0" w:uiPriority="62" w:unhideWhenUsed="0"/>
-    <w:lsdException w:name="Medium Shading 1 Accent 4" w:semiHidden="0" w:uiPriority="63" w:unhideWhenUsed="0"/>
-    <w:lsdException w:name="Medium Shading 2 Accent 4" w:semiHidden="0" w:uiPriority="64" w:unhideWhenUsed="0"/>
-    <w:lsdException w:name="Medium List 1 Accent 4" w:semiHidden="0" w:uiPriority="65" w:unhideWhenUsed="0"/>
-    <w:lsdException w:name="Medium List 2 Accent 4" w:semiHidden="0" w:uiPriority="66" w:unhideWhenUsed="0"/>
-    <w:lsdException w:name="Medium Grid 1 Accent 4" w:semiHidden="0" w:uiPriority="67" w:unhideWhenUsed="0"/>
-    <w:lsdException w:name="Medium Grid 2 Accent 4" w:semiHidden="0" w:uiPriority="68" w:unhideWhenUsed="0"/>
-    <w:lsdException w:name="Medium Grid 3 Accent 4" w:semiHidden="0" w:uiPriority="69" w:unhideWhenUsed="0"/>
-    <w:lsdException w:name="Dark List Accent 4" w:semiHidden="0" w:uiPriority="70" w:unhideWhenUsed="0"/>
-    <w:lsdException w:name="Colorful Shading Accent 4" w:semiHidden="0" w:uiPriority="71" w:unhideWhenUsed="0"/>
-    <w:lsdException w:name="Colorful List Accent 4" w:semiHidden="0" w:uiPriority="72" w:unhideWhenUsed="0"/>
-    <w:lsdException w:name="Colorful Grid Accent 4" w:semiHidden="0" w:uiPriority="73" w:unhideWhenUsed="0"/>
-    <w:lsdException w:name="Light Shading Accent 5" w:semiHidden="0" w:uiPriority="60" w:unhideWhenUsed="0"/>
-    <w:lsdException w:name="Light List Accent 5" w:semiHidden="0" w:uiPriority="61" w:unhideWhenUsed="0"/>
-    <w:lsdException w:name="Light Grid Accent 5" w:semiHidden="0" w:uiPriority="62" w:unhideWhenUsed="0"/>
-    <w:lsdException w:name="Medium Shading 1 Accent 5" w:semiHidden="0" w:uiPriority="63" w:unhideWhenUsed="0"/>
-    <w:lsdException w:name="Medium Shading 2 Accent 5" w:semiHidden="0" w:uiPriority="64" w:unhideWhenUsed="0"/>
-    <w:lsdException w:name="Medium List 1 Accent 5" w:semiHidden="0" w:uiPriority="65" w:unhideWhenUsed="0"/>
-    <w:lsdException w:name="Medium List 2 Accent 5" w:semiHidden="0" w:uiPriority="66" w:unhideWhenUsed="0"/>
-    <w:lsdException w:name="Medium Grid 1 Accent 5" w:semiHidden="0" w:uiPriority="67" w:unhideWhenUsed="0"/>
-    <w:lsdException w:name="Medium Grid 2 Accent 5" w:semiHidden="0" w:uiPriority="68" w:unhideWhenUsed="0"/>
-    <w:lsdException w:name="Medium Grid 3 Accent 5" w:semiHidden="0" w:uiPriority="69" w:unhideWhenUsed="0"/>
-    <w:lsdException w:name="Dark List Accent 5" w:semiHidden="0" w:uiPriority="70" w:unhideWhenUsed="0"/>
-    <w:lsdException w:name="Colorful Shading Accent 5" w:semiHidden="0" w:uiPriority="71" w:unhideWhenUsed="0"/>
-    <w:lsdException w:name="Colorful List Accent 5" w:semiHidden="0" w:uiPriority="72" w:unhideWhenUsed="0"/>
-    <w:lsdException w:name="Colorful Grid Accent 5" w:semiHidden="0" w:uiPriority="73" w:unhideWhenUsed="0"/>
-    <w:lsdException w:name="Light Shading Accent 6" w:semiHidden="0" w:uiPriority="60" w:unhideWhenUsed="0"/>
-    <w:lsdException w:name="Light List Accent 6" w:semiHidden="0" w:uiPriority="61" w:unhideWhenUsed="0"/>
-    <w:lsdException w:name="Light Grid Accent 6" w:semiHidden="0" w:uiPriority="62" w:unhideWhenUsed="0"/>
-    <w:lsdException w:name="Medium Shading 1 Accent 6" w:semiHidden="0" w:uiPriority="63" w:unhideWhenUsed="0"/>
-    <w:lsdException w:name="Medium Shading 2 Accent 6" w:semiHidden="0" w:uiPriority="64" w:unhideWhenUsed="0"/>
-    <w:lsdException w:name="Medium List 1 Accent 6" w:semiHidden="0" w:uiPriority="65" w:unhideWhenUsed="0"/>
-    <w:lsdException w:name="Medium List 2 Accent 6" w:semiHidden="0" w:uiPriority="66" w:unhideWhenUsed="0"/>
-    <w:lsdException w:name="Medium Grid 1 Accent 6" w:semiHidden="0" w:uiPriority="67" w:unhideWhenUsed="0"/>
-    <w:lsdException w:name="Medium Grid 2 Accent 6" w:semiHidden="0" w:uiPriority="68" w:unhideWhenUsed="0"/>
-    <w:lsdException w:name="Medium Grid 3 Accent 6" w:semiHidden="0" w:uiPriority="69" w:unhideWhenUsed="0"/>
-    <w:lsdException w:name="Dark List Accent 6" w:semiHidden="0" w:uiPriority="70" w:unhideWhenUsed="0"/>
-    <w:lsdException w:name="Colorful Shading Accent 6" w:semiHidden="0" w:uiPriority="71" w:unhideWhenUsed="0"/>
-    <w:lsdException w:name="Colorful List Accent 6" w:semiHidden="0" w:uiPriority="72" w:unhideWhenUsed="0"/>
-    <w:lsdException w:name="Colorful Grid Accent 6" w:semiHidden="0" w:uiPriority="73" w:unhideWhenUsed="0"/>
-    <w:lsdException w:name="Subtle Emphasis" w:semiHidden="0" w:uiPriority="19" w:unhideWhenUsed="0" w:qFormat="1"/>
-    <w:lsdException w:name="Intense Emphasis" w:semiHidden="0" w:uiPriority="21" w:unhideWhenUsed="0" w:qFormat="1"/>
-    <w:lsdException w:name="Subtle Reference" w:semiHidden="0" w:uiPriority="31" w:unhideWhenUsed="0" w:qFormat="1"/>
-    <w:lsdException w:name="Intense Reference" w:semiHidden="0" w:uiPriority="32" w:unhideWhenUsed="0" w:qFormat="1"/>
-    <w:lsdException w:name="Book Title" w:semiHidden="0" w:uiPriority="33" w:unhideWhenUsed="0" w:qFormat="1"/>
-    <w:lsdException w:name="Bibliography" w:uiPriority="37"/>
-    <w:lsdException w:name="TOC Heading" w:uiPriority="39" w:qFormat="1"/>
-  </w:latentStyles>
-  <w:style w:type="paragraph" w:default="1" w:styleId="a">
-    <w:name w:val="Normal"/>
-    <w:qFormat/>
-    <w:pPr>
-      <w:widowControl w:val="0"/>
-      <w:jc w:val="both"/>
-    </w:pPr>
-  </w:style>
-  <w:style w:type="character" w:default="1" w:styleId="a0">
-    <w:name w:val="Default Paragraph Font"/>
-    <w:uiPriority w:val="1"/>
-    <w:semiHidden/>
-    <w:unhideWhenUsed/>
-  </w:style>
-  <w:style w:type="table" w:default="1" w:styleId="a1">
-    <w:name w:val="Normal Table"/>
+  <w:style w:type="paragraph" w:styleId="Date">
+    <w:name w:val="Date"/>
+    <w:basedOn w:val="Normal"/>
+    <w:next w:val="Normal"/>
+    <w:link w:val="DateChar"/>
     <w:uiPriority w:val="99"/>
     <w:semiHidden/>
     <w:unhideWhenUsed/>
-    <w:tblPr>
-      <w:tblInd w:w="0" w:type="dxa"/>
-      <w:tblCellMar>
-        <w:top w:w="0" w:type="dxa"/>
-        <w:left w:w="108" w:type="dxa"/>
-        <w:bottom w:w="0" w:type="dxa"/>
-        <w:right w:w="108" w:type="dxa"/>
-      </w:tblCellMar>
-    </w:tblPr>
+    <w:rsid w:val="00D2282F"/>
+    <w:pPr>
+      <w:ind w:leftChars="2500" w:left="100"/>
+    </w:pPr>
   </w:style>
-  <w:style w:type="numbering" w:default="1" w:styleId="a2">
-    <w:name w:val="No List"/>
+  <w:style w:type="character" w:customStyle="1" w:styleId="DateChar">
+    <w:name w:val="Date Char"/>
+    <w:basedOn w:val="DefaultParagraphFont"/>
+    <w:link w:val="Date"/>
     <w:uiPriority w:val="99"/>
     <w:semiHidden/>
-    <w:unhideWhenUsed/>
-  </w:style>
-  <w:style w:type="paragraph" w:styleId="a3">
-    <w:name w:val="header"/>
-    <w:basedOn w:val="a"/>
-    <w:link w:val="Char"/>
-    <w:uiPriority w:val="99"/>
-    <w:unhideWhenUsed/>
-    <w:rsid w:val="00765590"/>
-    <w:pPr>
-      <w:pBdr>
-        <w:bottom w:val="single" w:sz="6" w:space="1" w:color="auto"/>
-      </w:pBdr>
-      <w:tabs>
-        <w:tab w:val="center" w:pos="4153"/>
-        <w:tab w:val="right" w:pos="8306"/>
-      </w:tabs>
-      <w:snapToGrid w:val="0"/>
-      <w:jc w:val="center"/>
-    </w:pPr>
-    <w:rPr>
-      <w:sz w:val="18"/>
-      <w:szCs w:val="18"/>
-    </w:rPr>
-  </w:style>
-  <w:style w:type="character" w:customStyle="1" w:styleId="Char">
-    <w:name w:val="页眉 Char"/>
-    <w:basedOn w:val="a0"/>
-    <w:link w:val="a3"/>
-    <w:uiPriority w:val="99"/>
-    <w:rsid w:val="00765590"/>
-    <w:rPr>
-      <w:sz w:val="18"/>
-      <w:szCs w:val="18"/>
-    </w:rPr>
-  </w:style>
-  <w:style w:type="paragraph" w:styleId="a4">
-    <w:name w:val="footer"/>
-    <w:basedOn w:val="a"/>
-    <w:link w:val="Char0"/>
-    <w:uiPriority w:val="99"/>
-    <w:unhideWhenUsed/>
-    <w:rsid w:val="00765590"/>
-    <w:pPr>
-      <w:tabs>
-        <w:tab w:val="center" w:pos="4153"/>
-        <w:tab w:val="right" w:pos="8306"/>
-      </w:tabs>
-      <w:snapToGrid w:val="0"/>
-      <w:jc w:val="left"/>
-    </w:pPr>
-    <w:rPr>
-      <w:sz w:val="18"/>
-      <w:szCs w:val="18"/>
-    </w:rPr>
-  </w:style>
-  <w:style w:type="character" w:customStyle="1" w:styleId="Char0">
-    <w:name w:val="页脚 Char"/>
-    <w:basedOn w:val="a0"/>
-    <w:link w:val="a4"/>
-    <w:uiPriority w:val="99"/>
-    <w:rsid w:val="00765590"/>
-    <w:rPr>
-      <w:sz w:val="18"/>
-      <w:szCs w:val="18"/>
-    </w:rPr>
-  </w:style>
-  <w:style w:type="paragraph" w:styleId="a5">
-    <w:name w:val="Balloon Text"/>
-    <w:basedOn w:val="a"/>
-    <w:link w:val="Char1"/>
-    <w:uiPriority w:val="99"/>
-    <w:semiHidden/>
-    <w:unhideWhenUsed/>
-    <w:rsid w:val="00765590"/>
-    <w:rPr>
-      <w:sz w:val="18"/>
-      <w:szCs w:val="18"/>
-    </w:rPr>
-  </w:style>
-  <w:style w:type="character" w:customStyle="1" w:styleId="Char1">
-    <w:name w:val="批注框文本 Char"/>
-    <w:basedOn w:val="a0"/>
-    <w:link w:val="a5"/>
-    <w:uiPriority w:val="99"/>
-    <w:semiHidden/>
-    <w:rsid w:val="00765590"/>
-    <w:rPr>
-      <w:sz w:val="18"/>
-      <w:szCs w:val="18"/>
-    </w:rPr>
-  </w:style>
-  <w:style w:type="paragraph" w:styleId="a6">
-    <w:name w:val="List Paragraph"/>
-    <w:basedOn w:val="a"/>
-    <w:uiPriority w:val="34"/>
-    <w:qFormat/>
-    <w:rsid w:val="00075C72"/>
-    <w:pPr>
-      <w:ind w:firstLineChars="200" w:firstLine="420"/>
-    </w:pPr>
+    <w:rsid w:val="00D2282F"/>
   </w:style>
 </w:styles>
 </file>

</xml_diff>